<commit_message>
Ajout commentaire algo y + analyse algo y
</commit_message>
<xml_diff>
--- a/Rapport.docx
+++ b/Rapport.docx
@@ -20,6 +20,7 @@
         <w:p>
           <w:pPr>
             <w:pStyle w:val="Sansinterligne"/>
+            <w:jc w:val="both"/>
           </w:pPr>
           <w:r>
             <w:rPr>
@@ -3399,7 +3400,7 @@
               </mc:Choice>
               <mc:Fallback>
                 <w:pict>
-                  <v:group w14:anchorId="01622A4A" id="Groupe 2" o:spid="_x0000_s1026" style="position:absolute;margin-left:0;margin-top:0;width:172.8pt;height:718.55pt;z-index:-251657216;mso-width-percent:330;mso-height-percent:950;mso-position-horizontal:left;mso-position-horizontal-relative:page;mso-position-vertical:center;mso-position-vertical-relative:margin;mso-width-percent:330;mso-height-percent:950" coordsize="21945,91257" o:gfxdata="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">
+                  <v:group w14:anchorId="01622A4A" id="Groupe 2" o:spid="_x0000_s1026" style="position:absolute;left:0;text-align:left;margin-left:0;margin-top:0;width:172.8pt;height:718.55pt;z-index:-251657216;mso-width-percent:330;mso-height-percent:950;mso-position-horizontal:left;mso-position-horizontal-relative:page;mso-position-vertical:center;mso-position-vertical-relative:margin;mso-width-percent:330;mso-height-percent:950" coordsize="21945,91257" o:gfxdata="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">
                     <v:rect id="Rectangle 3" o:spid="_x0000_s1027" style="position:absolute;width:1945;height:91257;visibility:visible;mso-wrap-style:square;v-text-anchor:middle" o:gfxdata="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" fillcolor="#505046 [3215]" stroked="f" strokeweight="1pt"/>
                     <v:shapetype id="_x0000_t15" coordsize="21600,21600" o:spt="15" adj="16200" path="m@0,l,,,21600@0,21600,21600,10800xe">
                       <v:stroke joinstyle="miter"/>
@@ -3538,7 +3539,6 @@
         <w:p>
           <w:pPr>
             <w:spacing w:line="259" w:lineRule="auto"/>
-            <w:jc w:val="left"/>
           </w:pPr>
           <w:r>
             <w:rPr>
@@ -3697,7 +3697,7 @@
                     <v:stroke joinstyle="miter"/>
                     <v:path gradientshapeok="t" o:connecttype="rect"/>
                   </v:shapetype>
-                  <v:shape id="Zone de texte 1" o:spid="_x0000_s1055" type="#_x0000_t202" style="position:absolute;margin-left:0;margin-top:266.15pt;width:308.55pt;height:84.2pt;z-index:251660288;visibility:visible;mso-wrap-style:square;mso-width-percent:0;mso-height-percent:0;mso-wrap-distance-left:9pt;mso-wrap-distance-top:0;mso-wrap-distance-right:9pt;mso-wrap-distance-bottom:0;mso-position-horizontal:center;mso-position-horizontal-relative:margin;mso-position-vertical:absolute;mso-position-vertical-relative:page;mso-width-percent:0;mso-height-percent:0;mso-width-relative:page;mso-height-relative:margin;v-text-anchor:top" o:gfxdata="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" filled="f" stroked="f" strokeweight=".5pt">
+                  <v:shape id="Zone de texte 1" o:spid="_x0000_s1055" type="#_x0000_t202" style="position:absolute;left:0;text-align:left;margin-left:0;margin-top:266.15pt;width:308.55pt;height:84.2pt;z-index:251660288;visibility:visible;mso-wrap-style:square;mso-width-percent:0;mso-height-percent:0;mso-wrap-distance-left:9pt;mso-wrap-distance-top:0;mso-wrap-distance-right:9pt;mso-wrap-distance-bottom:0;mso-position-horizontal:center;mso-position-horizontal-relative:margin;mso-position-vertical:absolute;mso-position-vertical-relative:page;mso-width-percent:0;mso-height-percent:0;mso-width-relative:page;mso-height-relative:margin;v-text-anchor:top" o:gfxdata="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" filled="f" stroked="f" strokeweight=".5pt">
                     <v:textbox inset="0,0,0,0">
                       <w:txbxContent>
                         <w:p>
@@ -3939,7 +3939,7 @@
               </mc:Choice>
               <mc:Fallback>
                 <w:pict>
-                  <v:shape w14:anchorId="623CDB29" id="Zone de texte 32" o:spid="_x0000_s1056" type="#_x0000_t202" style="position:absolute;margin-left:0;margin-top:0;width:145.7pt;height:27.45pt;z-index:251661312;visibility:visible;mso-wrap-style:square;mso-width-percent:0;mso-height-percent:0;mso-left-percent:420;mso-wrap-distance-left:9pt;mso-wrap-distance-top:0;mso-wrap-distance-right:9pt;mso-wrap-distance-bottom:0;mso-position-horizontal-relative:page;mso-position-vertical:bottom;mso-position-vertical-relative:margin;mso-width-percent:0;mso-height-percent:0;mso-left-percent:420;mso-width-relative:page;mso-height-relative:margin;v-text-anchor:bottom" o:gfxdata="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" filled="f" stroked="f" strokeweight=".5pt">
+                  <v:shape w14:anchorId="623CDB29" id="Zone de texte 32" o:spid="_x0000_s1056" type="#_x0000_t202" style="position:absolute;left:0;text-align:left;margin-left:0;margin-top:0;width:145.7pt;height:27.45pt;z-index:251661312;visibility:visible;mso-wrap-style:square;mso-width-percent:0;mso-height-percent:0;mso-left-percent:420;mso-wrap-distance-left:9pt;mso-wrap-distance-top:0;mso-wrap-distance-right:9pt;mso-wrap-distance-bottom:0;mso-position-horizontal-relative:page;mso-position-vertical:bottom;mso-position-vertical-relative:margin;mso-width-percent:0;mso-height-percent:0;mso-left-percent:420;mso-width-relative:page;mso-height-relative:margin;v-text-anchor:bottom" o:gfxdata="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" filled="f" stroked="f" strokeweight=".5pt">
                     <v:textbox inset="0,0,0,0">
                       <w:txbxContent>
                         <w:p>
@@ -4064,6 +4064,7 @@
         <w:p>
           <w:pPr>
             <w:pStyle w:val="En-ttedetabledesmatires"/>
+            <w:jc w:val="both"/>
             <w:rPr>
               <w:lang w:val="fr-FR"/>
             </w:rPr>
@@ -4074,324 +4075,13 @@
             </w:rPr>
             <w:t>Table des matières</w:t>
           </w:r>
+          <w:bookmarkStart w:id="0" w:name="_GoBack"/>
+          <w:bookmarkEnd w:id="0"/>
         </w:p>
         <w:p>
           <w:pPr>
             <w:rPr>
               <w:lang w:eastAsia="en-GB"/>
-            </w:rPr>
-          </w:pPr>
-        </w:p>
-        <w:p>
-          <w:pPr>
-            <w:pStyle w:val="TM1"/>
-            <w:tabs>
-              <w:tab w:val="right" w:leader="dot" w:pos="9062"/>
-            </w:tabs>
-            <w:rPr>
-              <w:rStyle w:val="Lienhypertexte"/>
-              <w:noProof/>
-            </w:rPr>
-          </w:pPr>
-          <w:r>
-            <w:fldChar w:fldCharType="begin"/>
-          </w:r>
-          <w:r>
-            <w:instrText xml:space="preserve"> TOC \o "1-3" \h \z \u </w:instrText>
-          </w:r>
-          <w:r>
-            <w:fldChar w:fldCharType="separate"/>
-          </w:r>
-          <w:hyperlink w:anchor="_Toc124084777" w:history="1">
-            <w:r>
-              <w:rPr>
-                <w:rStyle w:val="Lienhypertexte"/>
-                <w:noProof/>
-              </w:rPr>
-              <w:t>Description des tâches réalisées</w:t>
-            </w:r>
-            <w:r>
-              <w:rPr>
-                <w:noProof/>
-                <w:webHidden/>
-              </w:rPr>
-              <w:tab/>
-            </w:r>
-            <w:r>
-              <w:rPr>
-                <w:noProof/>
-                <w:webHidden/>
-              </w:rPr>
-              <w:fldChar w:fldCharType="begin"/>
-            </w:r>
-            <w:r>
-              <w:rPr>
-                <w:noProof/>
-                <w:webHidden/>
-              </w:rPr>
-              <w:instrText xml:space="preserve"> PAGEREF _Toc124084777 \h </w:instrText>
-            </w:r>
-            <w:r>
-              <w:rPr>
-                <w:noProof/>
-                <w:webHidden/>
-              </w:rPr>
-            </w:r>
-            <w:r>
-              <w:rPr>
-                <w:noProof/>
-                <w:webHidden/>
-              </w:rPr>
-              <w:fldChar w:fldCharType="separate"/>
-            </w:r>
-            <w:r>
-              <w:rPr>
-                <w:noProof/>
-                <w:webHidden/>
-              </w:rPr>
-              <w:t>1</w:t>
-            </w:r>
-            <w:r>
-              <w:rPr>
-                <w:noProof/>
-                <w:webHidden/>
-              </w:rPr>
-              <w:fldChar w:fldCharType="end"/>
-            </w:r>
-          </w:hyperlink>
-        </w:p>
-        <w:p>
-          <w:pPr>
-            <w:rPr>
-              <w:noProof/>
-            </w:rPr>
-          </w:pPr>
-        </w:p>
-        <w:p>
-          <w:pPr>
-            <w:pStyle w:val="TM2"/>
-            <w:tabs>
-              <w:tab w:val="right" w:leader="dot" w:pos="9062"/>
-            </w:tabs>
-            <w:rPr>
-              <w:rStyle w:val="Lienhypertexte"/>
-              <w:noProof/>
-            </w:rPr>
-          </w:pPr>
-          <w:hyperlink w:anchor="_Toc124084778" w:history="1">
-            <w:r>
-              <w:rPr>
-                <w:rStyle w:val="Lienhypertexte"/>
-                <w:noProof/>
-              </w:rPr>
-              <w:t>Tâche 1 : Vérifier</w:t>
-            </w:r>
-            <w:r>
-              <w:rPr>
-                <w:noProof/>
-                <w:webHidden/>
-              </w:rPr>
-              <w:tab/>
-            </w:r>
-            <w:r>
-              <w:rPr>
-                <w:noProof/>
-                <w:webHidden/>
-              </w:rPr>
-              <w:fldChar w:fldCharType="begin"/>
-            </w:r>
-            <w:r>
-              <w:rPr>
-                <w:noProof/>
-                <w:webHidden/>
-              </w:rPr>
-              <w:instrText xml:space="preserve"> PAGEREF _Toc124084778 \h </w:instrText>
-            </w:r>
-            <w:r>
-              <w:rPr>
-                <w:noProof/>
-                <w:webHidden/>
-              </w:rPr>
-            </w:r>
-            <w:r>
-              <w:rPr>
-                <w:noProof/>
-                <w:webHidden/>
-              </w:rPr>
-              <w:fldChar w:fldCharType="separate"/>
-            </w:r>
-            <w:r>
-              <w:rPr>
-                <w:noProof/>
-                <w:webHidden/>
-              </w:rPr>
-              <w:t>1</w:t>
-            </w:r>
-            <w:r>
-              <w:rPr>
-                <w:noProof/>
-                <w:webHidden/>
-              </w:rPr>
-              <w:fldChar w:fldCharType="end"/>
-            </w:r>
-          </w:hyperlink>
-        </w:p>
-        <w:p>
-          <w:pPr>
-            <w:rPr>
-              <w:noProof/>
-            </w:rPr>
-          </w:pPr>
-        </w:p>
-        <w:p>
-          <w:pPr>
-            <w:pStyle w:val="TM2"/>
-            <w:tabs>
-              <w:tab w:val="right" w:leader="dot" w:pos="9062"/>
-            </w:tabs>
-            <w:rPr>
-              <w:rStyle w:val="Lienhypertexte"/>
-              <w:noProof/>
-            </w:rPr>
-          </w:pPr>
-          <w:hyperlink w:anchor="_Toc124084779" w:history="1">
-            <w:r>
-              <w:rPr>
-                <w:rStyle w:val="Lienhypertexte"/>
-                <w:noProof/>
-              </w:rPr>
-              <w:t>Tâche 2 : Décrire</w:t>
-            </w:r>
-            <w:r>
-              <w:rPr>
-                <w:noProof/>
-                <w:webHidden/>
-              </w:rPr>
-              <w:tab/>
-            </w:r>
-            <w:r>
-              <w:rPr>
-                <w:noProof/>
-                <w:webHidden/>
-              </w:rPr>
-              <w:fldChar w:fldCharType="begin"/>
-            </w:r>
-            <w:r>
-              <w:rPr>
-                <w:noProof/>
-                <w:webHidden/>
-              </w:rPr>
-              <w:instrText xml:space="preserve"> PAGEREF _Toc124084779 \h </w:instrText>
-            </w:r>
-            <w:r>
-              <w:rPr>
-                <w:noProof/>
-                <w:webHidden/>
-              </w:rPr>
-            </w:r>
-            <w:r>
-              <w:rPr>
-                <w:noProof/>
-                <w:webHidden/>
-              </w:rPr>
-              <w:fldChar w:fldCharType="separate"/>
-            </w:r>
-            <w:r>
-              <w:rPr>
-                <w:noProof/>
-                <w:webHidden/>
-              </w:rPr>
-              <w:t>3</w:t>
-            </w:r>
-            <w:r>
-              <w:rPr>
-                <w:noProof/>
-                <w:webHidden/>
-              </w:rPr>
-              <w:fldChar w:fldCharType="end"/>
-            </w:r>
-          </w:hyperlink>
-        </w:p>
-        <w:p>
-          <w:pPr>
-            <w:rPr>
-              <w:noProof/>
-            </w:rPr>
-          </w:pPr>
-        </w:p>
-        <w:p>
-          <w:pPr>
-            <w:pStyle w:val="TM2"/>
-            <w:tabs>
-              <w:tab w:val="right" w:leader="dot" w:pos="9062"/>
-            </w:tabs>
-            <w:rPr>
-              <w:rStyle w:val="Lienhypertexte"/>
-              <w:noProof/>
-            </w:rPr>
-          </w:pPr>
-          <w:hyperlink w:anchor="_Toc124084780" w:history="1">
-            <w:r>
-              <w:rPr>
-                <w:rStyle w:val="Lienhypertexte"/>
-                <w:noProof/>
-              </w:rPr>
-              <w:t>Tâche 3 : Comparer</w:t>
-            </w:r>
-            <w:r>
-              <w:rPr>
-                <w:noProof/>
-                <w:webHidden/>
-              </w:rPr>
-              <w:tab/>
-            </w:r>
-            <w:r>
-              <w:rPr>
-                <w:noProof/>
-                <w:webHidden/>
-              </w:rPr>
-              <w:fldChar w:fldCharType="begin"/>
-            </w:r>
-            <w:r>
-              <w:rPr>
-                <w:noProof/>
-                <w:webHidden/>
-              </w:rPr>
-              <w:instrText xml:space="preserve"> PAGEREF _Toc124084780 \h </w:instrText>
-            </w:r>
-            <w:r>
-              <w:rPr>
-                <w:noProof/>
-                <w:webHidden/>
-              </w:rPr>
-            </w:r>
-            <w:r>
-              <w:rPr>
-                <w:noProof/>
-                <w:webHidden/>
-              </w:rPr>
-              <w:fldChar w:fldCharType="separate"/>
-            </w:r>
-            <w:r>
-              <w:rPr>
-                <w:noProof/>
-                <w:webHidden/>
-              </w:rPr>
-              <w:t>3</w:t>
-            </w:r>
-            <w:r>
-              <w:rPr>
-                <w:noProof/>
-                <w:webHidden/>
-              </w:rPr>
-              <w:fldChar w:fldCharType="end"/>
-            </w:r>
-          </w:hyperlink>
-        </w:p>
-        <w:p>
-          <w:pPr>
-            <w:rPr>
-              <w:noProof/>
             </w:rPr>
           </w:pPr>
         </w:p>
@@ -4408,12 +4098,1094 @@
               <w:lang w:val="en-GB" w:eastAsia="en-GB"/>
             </w:rPr>
           </w:pPr>
-          <w:hyperlink w:anchor="_Toc124084781" w:history="1">
+          <w:r>
+            <w:fldChar w:fldCharType="begin"/>
+          </w:r>
+          <w:r>
+            <w:instrText xml:space="preserve"> TOC \o "1-3" \h \z \u </w:instrText>
+          </w:r>
+          <w:r>
+            <w:fldChar w:fldCharType="separate"/>
+          </w:r>
+          <w:hyperlink w:anchor="_Toc124447631" w:history="1">
             <w:r>
               <w:rPr>
                 <w:rStyle w:val="Lienhypertexte"/>
                 <w:noProof/>
               </w:rPr>
+              <w:t>Description des tâches réalisées</w:t>
+            </w:r>
+            <w:r>
+              <w:rPr>
+                <w:noProof/>
+                <w:webHidden/>
+              </w:rPr>
+              <w:tab/>
+            </w:r>
+            <w:r>
+              <w:rPr>
+                <w:noProof/>
+                <w:webHidden/>
+              </w:rPr>
+              <w:fldChar w:fldCharType="begin"/>
+            </w:r>
+            <w:r>
+              <w:rPr>
+                <w:noProof/>
+                <w:webHidden/>
+              </w:rPr>
+              <w:instrText xml:space="preserve"> PAGEREF _Toc124447631 \h </w:instrText>
+            </w:r>
+            <w:r>
+              <w:rPr>
+                <w:noProof/>
+                <w:webHidden/>
+              </w:rPr>
+            </w:r>
+            <w:r>
+              <w:rPr>
+                <w:noProof/>
+                <w:webHidden/>
+              </w:rPr>
+              <w:fldChar w:fldCharType="separate"/>
+            </w:r>
+            <w:r>
+              <w:rPr>
+                <w:noProof/>
+                <w:webHidden/>
+              </w:rPr>
+              <w:t>1</w:t>
+            </w:r>
+            <w:r>
+              <w:rPr>
+                <w:noProof/>
+                <w:webHidden/>
+              </w:rPr>
+              <w:fldChar w:fldCharType="end"/>
+            </w:r>
+          </w:hyperlink>
+        </w:p>
+        <w:p>
+          <w:pPr>
+            <w:pStyle w:val="TM2"/>
+            <w:tabs>
+              <w:tab w:val="right" w:leader="dot" w:pos="9062"/>
+            </w:tabs>
+            <w:rPr>
+              <w:rFonts w:eastAsiaTheme="minorEastAsia"/>
+              <w:noProof/>
+              <w:sz w:val="22"/>
+              <w:lang w:val="en-GB" w:eastAsia="en-GB"/>
+            </w:rPr>
+          </w:pPr>
+          <w:hyperlink w:anchor="_Toc124447632" w:history="1">
+            <w:r>
+              <w:rPr>
+                <w:rStyle w:val="Lienhypertexte"/>
+                <w:noProof/>
+              </w:rPr>
+              <w:t>1 : Vérifier et décrire</w:t>
+            </w:r>
+            <w:r>
+              <w:rPr>
+                <w:noProof/>
+                <w:webHidden/>
+              </w:rPr>
+              <w:tab/>
+            </w:r>
+            <w:r>
+              <w:rPr>
+                <w:noProof/>
+                <w:webHidden/>
+              </w:rPr>
+              <w:fldChar w:fldCharType="begin"/>
+            </w:r>
+            <w:r>
+              <w:rPr>
+                <w:noProof/>
+                <w:webHidden/>
+              </w:rPr>
+              <w:instrText xml:space="preserve"> PAGEREF _Toc124447632 \h </w:instrText>
+            </w:r>
+            <w:r>
+              <w:rPr>
+                <w:noProof/>
+                <w:webHidden/>
+              </w:rPr>
+            </w:r>
+            <w:r>
+              <w:rPr>
+                <w:noProof/>
+                <w:webHidden/>
+              </w:rPr>
+              <w:fldChar w:fldCharType="separate"/>
+            </w:r>
+            <w:r>
+              <w:rPr>
+                <w:noProof/>
+                <w:webHidden/>
+              </w:rPr>
+              <w:t>1</w:t>
+            </w:r>
+            <w:r>
+              <w:rPr>
+                <w:noProof/>
+                <w:webHidden/>
+              </w:rPr>
+              <w:fldChar w:fldCharType="end"/>
+            </w:r>
+          </w:hyperlink>
+        </w:p>
+        <w:p>
+          <w:pPr>
+            <w:pStyle w:val="TM3"/>
+            <w:tabs>
+              <w:tab w:val="left" w:pos="1320"/>
+              <w:tab w:val="right" w:leader="dot" w:pos="9062"/>
+            </w:tabs>
+            <w:rPr>
+              <w:noProof/>
+            </w:rPr>
+          </w:pPr>
+          <w:hyperlink w:anchor="_Toc124447633" w:history="1">
+            <w:r>
+              <w:rPr>
+                <w:rStyle w:val="Lienhypertexte"/>
+                <w:noProof/>
+              </w:rPr>
+              <w:t>1.1.1.</w:t>
+            </w:r>
+            <w:r>
+              <w:rPr>
+                <w:noProof/>
+              </w:rPr>
+              <w:tab/>
+            </w:r>
+            <w:r>
+              <w:rPr>
+                <w:rStyle w:val="Lienhypertexte"/>
+                <w:noProof/>
+              </w:rPr>
+              <w:t>Analyse théorique</w:t>
+            </w:r>
+            <w:r>
+              <w:rPr>
+                <w:noProof/>
+                <w:webHidden/>
+              </w:rPr>
+              <w:tab/>
+            </w:r>
+            <w:r>
+              <w:rPr>
+                <w:noProof/>
+                <w:webHidden/>
+              </w:rPr>
+              <w:fldChar w:fldCharType="begin"/>
+            </w:r>
+            <w:r>
+              <w:rPr>
+                <w:noProof/>
+                <w:webHidden/>
+              </w:rPr>
+              <w:instrText xml:space="preserve"> PAGEREF _Toc124447633 \h </w:instrText>
+            </w:r>
+            <w:r>
+              <w:rPr>
+                <w:noProof/>
+                <w:webHidden/>
+              </w:rPr>
+            </w:r>
+            <w:r>
+              <w:rPr>
+                <w:noProof/>
+                <w:webHidden/>
+              </w:rPr>
+              <w:fldChar w:fldCharType="separate"/>
+            </w:r>
+            <w:r>
+              <w:rPr>
+                <w:noProof/>
+                <w:webHidden/>
+              </w:rPr>
+              <w:t>1</w:t>
+            </w:r>
+            <w:r>
+              <w:rPr>
+                <w:noProof/>
+                <w:webHidden/>
+              </w:rPr>
+              <w:fldChar w:fldCharType="end"/>
+            </w:r>
+          </w:hyperlink>
+        </w:p>
+        <w:p>
+          <w:pPr>
+            <w:pStyle w:val="TM3"/>
+            <w:tabs>
+              <w:tab w:val="left" w:pos="1320"/>
+              <w:tab w:val="right" w:leader="dot" w:pos="9062"/>
+            </w:tabs>
+            <w:rPr>
+              <w:noProof/>
+            </w:rPr>
+          </w:pPr>
+          <w:hyperlink w:anchor="_Toc124447634" w:history="1">
+            <w:r>
+              <w:rPr>
+                <w:rStyle w:val="Lienhypertexte"/>
+                <w:noProof/>
+              </w:rPr>
+              <w:t>1.1.2.</w:t>
+            </w:r>
+            <w:r>
+              <w:rPr>
+                <w:noProof/>
+              </w:rPr>
+              <w:tab/>
+            </w:r>
+            <w:r>
+              <w:rPr>
+                <w:rStyle w:val="Lienhypertexte"/>
+                <w:noProof/>
+              </w:rPr>
+              <w:t>Analyse pratique</w:t>
+            </w:r>
+            <w:r>
+              <w:rPr>
+                <w:noProof/>
+                <w:webHidden/>
+              </w:rPr>
+              <w:tab/>
+            </w:r>
+            <w:r>
+              <w:rPr>
+                <w:noProof/>
+                <w:webHidden/>
+              </w:rPr>
+              <w:fldChar w:fldCharType="begin"/>
+            </w:r>
+            <w:r>
+              <w:rPr>
+                <w:noProof/>
+                <w:webHidden/>
+              </w:rPr>
+              <w:instrText xml:space="preserve"> PAGEREF _Toc124447634 \h </w:instrText>
+            </w:r>
+            <w:r>
+              <w:rPr>
+                <w:noProof/>
+                <w:webHidden/>
+              </w:rPr>
+            </w:r>
+            <w:r>
+              <w:rPr>
+                <w:noProof/>
+                <w:webHidden/>
+              </w:rPr>
+              <w:fldChar w:fldCharType="separate"/>
+            </w:r>
+            <w:r>
+              <w:rPr>
+                <w:noProof/>
+                <w:webHidden/>
+              </w:rPr>
+              <w:t>1</w:t>
+            </w:r>
+            <w:r>
+              <w:rPr>
+                <w:noProof/>
+                <w:webHidden/>
+              </w:rPr>
+              <w:fldChar w:fldCharType="end"/>
+            </w:r>
+          </w:hyperlink>
+        </w:p>
+        <w:p>
+          <w:pPr>
+            <w:pStyle w:val="TM3"/>
+            <w:tabs>
+              <w:tab w:val="left" w:pos="1320"/>
+              <w:tab w:val="right" w:leader="dot" w:pos="9062"/>
+            </w:tabs>
+            <w:rPr>
+              <w:noProof/>
+            </w:rPr>
+          </w:pPr>
+          <w:hyperlink w:anchor="_Toc124447635" w:history="1">
+            <w:r>
+              <w:rPr>
+                <w:rStyle w:val="Lienhypertexte"/>
+                <w:noProof/>
+              </w:rPr>
+              <w:t>1.1.3.</w:t>
+            </w:r>
+            <w:r>
+              <w:rPr>
+                <w:noProof/>
+              </w:rPr>
+              <w:tab/>
+            </w:r>
+            <w:r>
+              <w:rPr>
+                <w:rStyle w:val="Lienhypertexte"/>
+                <w:noProof/>
+              </w:rPr>
+              <w:t>Description de la complexité temporelle et spatiale</w:t>
+            </w:r>
+            <w:r>
+              <w:rPr>
+                <w:noProof/>
+                <w:webHidden/>
+              </w:rPr>
+              <w:tab/>
+            </w:r>
+            <w:r>
+              <w:rPr>
+                <w:noProof/>
+                <w:webHidden/>
+              </w:rPr>
+              <w:fldChar w:fldCharType="begin"/>
+            </w:r>
+            <w:r>
+              <w:rPr>
+                <w:noProof/>
+                <w:webHidden/>
+              </w:rPr>
+              <w:instrText xml:space="preserve"> PAGEREF _Toc124447635 \h </w:instrText>
+            </w:r>
+            <w:r>
+              <w:rPr>
+                <w:noProof/>
+                <w:webHidden/>
+              </w:rPr>
+            </w:r>
+            <w:r>
+              <w:rPr>
+                <w:noProof/>
+                <w:webHidden/>
+              </w:rPr>
+              <w:fldChar w:fldCharType="separate"/>
+            </w:r>
+            <w:r>
+              <w:rPr>
+                <w:noProof/>
+                <w:webHidden/>
+              </w:rPr>
+              <w:t>1</w:t>
+            </w:r>
+            <w:r>
+              <w:rPr>
+                <w:noProof/>
+                <w:webHidden/>
+              </w:rPr>
+              <w:fldChar w:fldCharType="end"/>
+            </w:r>
+          </w:hyperlink>
+        </w:p>
+        <w:p>
+          <w:pPr>
+            <w:pStyle w:val="TM3"/>
+            <w:tabs>
+              <w:tab w:val="left" w:pos="1320"/>
+              <w:tab w:val="right" w:leader="dot" w:pos="9062"/>
+            </w:tabs>
+            <w:rPr>
+              <w:noProof/>
+            </w:rPr>
+          </w:pPr>
+          <w:hyperlink w:anchor="_Toc124447636" w:history="1">
+            <w:r>
+              <w:rPr>
+                <w:rStyle w:val="Lienhypertexte"/>
+                <w:noProof/>
+              </w:rPr>
+              <w:t>1.2.1.</w:t>
+            </w:r>
+            <w:r>
+              <w:rPr>
+                <w:noProof/>
+              </w:rPr>
+              <w:tab/>
+            </w:r>
+            <w:r>
+              <w:rPr>
+                <w:rStyle w:val="Lienhypertexte"/>
+                <w:noProof/>
+              </w:rPr>
+              <w:t>Analyse théorique</w:t>
+            </w:r>
+            <w:r>
+              <w:rPr>
+                <w:noProof/>
+                <w:webHidden/>
+              </w:rPr>
+              <w:tab/>
+            </w:r>
+            <w:r>
+              <w:rPr>
+                <w:noProof/>
+                <w:webHidden/>
+              </w:rPr>
+              <w:fldChar w:fldCharType="begin"/>
+            </w:r>
+            <w:r>
+              <w:rPr>
+                <w:noProof/>
+                <w:webHidden/>
+              </w:rPr>
+              <w:instrText xml:space="preserve"> PAGEREF _Toc124447636 \h </w:instrText>
+            </w:r>
+            <w:r>
+              <w:rPr>
+                <w:noProof/>
+                <w:webHidden/>
+              </w:rPr>
+            </w:r>
+            <w:r>
+              <w:rPr>
+                <w:noProof/>
+                <w:webHidden/>
+              </w:rPr>
+              <w:fldChar w:fldCharType="separate"/>
+            </w:r>
+            <w:r>
+              <w:rPr>
+                <w:noProof/>
+                <w:webHidden/>
+              </w:rPr>
+              <w:t>2</w:t>
+            </w:r>
+            <w:r>
+              <w:rPr>
+                <w:noProof/>
+                <w:webHidden/>
+              </w:rPr>
+              <w:fldChar w:fldCharType="end"/>
+            </w:r>
+          </w:hyperlink>
+        </w:p>
+        <w:p>
+          <w:pPr>
+            <w:pStyle w:val="TM3"/>
+            <w:tabs>
+              <w:tab w:val="left" w:pos="1320"/>
+              <w:tab w:val="right" w:leader="dot" w:pos="9062"/>
+            </w:tabs>
+            <w:rPr>
+              <w:noProof/>
+            </w:rPr>
+          </w:pPr>
+          <w:hyperlink w:anchor="_Toc124447637" w:history="1">
+            <w:r>
+              <w:rPr>
+                <w:rStyle w:val="Lienhypertexte"/>
+                <w:noProof/>
+              </w:rPr>
+              <w:t>1.2.2.</w:t>
+            </w:r>
+            <w:r>
+              <w:rPr>
+                <w:noProof/>
+              </w:rPr>
+              <w:tab/>
+            </w:r>
+            <w:r>
+              <w:rPr>
+                <w:rStyle w:val="Lienhypertexte"/>
+                <w:noProof/>
+              </w:rPr>
+              <w:t>Analyse pratique</w:t>
+            </w:r>
+            <w:r>
+              <w:rPr>
+                <w:noProof/>
+                <w:webHidden/>
+              </w:rPr>
+              <w:tab/>
+            </w:r>
+            <w:r>
+              <w:rPr>
+                <w:noProof/>
+                <w:webHidden/>
+              </w:rPr>
+              <w:fldChar w:fldCharType="begin"/>
+            </w:r>
+            <w:r>
+              <w:rPr>
+                <w:noProof/>
+                <w:webHidden/>
+              </w:rPr>
+              <w:instrText xml:space="preserve"> PAGEREF _Toc124447637 \h </w:instrText>
+            </w:r>
+            <w:r>
+              <w:rPr>
+                <w:noProof/>
+                <w:webHidden/>
+              </w:rPr>
+            </w:r>
+            <w:r>
+              <w:rPr>
+                <w:noProof/>
+                <w:webHidden/>
+              </w:rPr>
+              <w:fldChar w:fldCharType="separate"/>
+            </w:r>
+            <w:r>
+              <w:rPr>
+                <w:noProof/>
+                <w:webHidden/>
+              </w:rPr>
+              <w:t>3</w:t>
+            </w:r>
+            <w:r>
+              <w:rPr>
+                <w:noProof/>
+                <w:webHidden/>
+              </w:rPr>
+              <w:fldChar w:fldCharType="end"/>
+            </w:r>
+          </w:hyperlink>
+        </w:p>
+        <w:p>
+          <w:pPr>
+            <w:pStyle w:val="TM3"/>
+            <w:tabs>
+              <w:tab w:val="left" w:pos="1320"/>
+              <w:tab w:val="right" w:leader="dot" w:pos="9062"/>
+            </w:tabs>
+            <w:rPr>
+              <w:noProof/>
+            </w:rPr>
+          </w:pPr>
+          <w:hyperlink w:anchor="_Toc124447638" w:history="1">
+            <w:r>
+              <w:rPr>
+                <w:rStyle w:val="Lienhypertexte"/>
+                <w:noProof/>
+              </w:rPr>
+              <w:t>1.2.3.</w:t>
+            </w:r>
+            <w:r>
+              <w:rPr>
+                <w:noProof/>
+              </w:rPr>
+              <w:tab/>
+            </w:r>
+            <w:r>
+              <w:rPr>
+                <w:rStyle w:val="Lienhypertexte"/>
+                <w:noProof/>
+              </w:rPr>
+              <w:t>Description de la complexité temporelle et spatiale</w:t>
+            </w:r>
+            <w:r>
+              <w:rPr>
+                <w:noProof/>
+                <w:webHidden/>
+              </w:rPr>
+              <w:tab/>
+            </w:r>
+            <w:r>
+              <w:rPr>
+                <w:noProof/>
+                <w:webHidden/>
+              </w:rPr>
+              <w:fldChar w:fldCharType="begin"/>
+            </w:r>
+            <w:r>
+              <w:rPr>
+                <w:noProof/>
+                <w:webHidden/>
+              </w:rPr>
+              <w:instrText xml:space="preserve"> PAGEREF _Toc124447638 \h </w:instrText>
+            </w:r>
+            <w:r>
+              <w:rPr>
+                <w:noProof/>
+                <w:webHidden/>
+              </w:rPr>
+            </w:r>
+            <w:r>
+              <w:rPr>
+                <w:noProof/>
+                <w:webHidden/>
+              </w:rPr>
+              <w:fldChar w:fldCharType="separate"/>
+            </w:r>
+            <w:r>
+              <w:rPr>
+                <w:noProof/>
+                <w:webHidden/>
+              </w:rPr>
+              <w:t>3</w:t>
+            </w:r>
+            <w:r>
+              <w:rPr>
+                <w:noProof/>
+                <w:webHidden/>
+              </w:rPr>
+              <w:fldChar w:fldCharType="end"/>
+            </w:r>
+          </w:hyperlink>
+        </w:p>
+        <w:p>
+          <w:pPr>
+            <w:pStyle w:val="TM3"/>
+            <w:tabs>
+              <w:tab w:val="left" w:pos="1320"/>
+              <w:tab w:val="right" w:leader="dot" w:pos="9062"/>
+            </w:tabs>
+            <w:rPr>
+              <w:noProof/>
+            </w:rPr>
+          </w:pPr>
+          <w:hyperlink w:anchor="_Toc124447639" w:history="1">
+            <w:r>
+              <w:rPr>
+                <w:rStyle w:val="Lienhypertexte"/>
+                <w:noProof/>
+              </w:rPr>
+              <w:t>1.3.1.</w:t>
+            </w:r>
+            <w:r>
+              <w:rPr>
+                <w:noProof/>
+              </w:rPr>
+              <w:tab/>
+            </w:r>
+            <w:r>
+              <w:rPr>
+                <w:rStyle w:val="Lienhypertexte"/>
+                <w:noProof/>
+              </w:rPr>
+              <w:t>Analyse théorique</w:t>
+            </w:r>
+            <w:r>
+              <w:rPr>
+                <w:noProof/>
+                <w:webHidden/>
+              </w:rPr>
+              <w:tab/>
+            </w:r>
+            <w:r>
+              <w:rPr>
+                <w:noProof/>
+                <w:webHidden/>
+              </w:rPr>
+              <w:fldChar w:fldCharType="begin"/>
+            </w:r>
+            <w:r>
+              <w:rPr>
+                <w:noProof/>
+                <w:webHidden/>
+              </w:rPr>
+              <w:instrText xml:space="preserve"> PAGEREF _Toc124447639 \h </w:instrText>
+            </w:r>
+            <w:r>
+              <w:rPr>
+                <w:noProof/>
+                <w:webHidden/>
+              </w:rPr>
+            </w:r>
+            <w:r>
+              <w:rPr>
+                <w:noProof/>
+                <w:webHidden/>
+              </w:rPr>
+              <w:fldChar w:fldCharType="separate"/>
+            </w:r>
+            <w:r>
+              <w:rPr>
+                <w:noProof/>
+                <w:webHidden/>
+              </w:rPr>
+              <w:t>3</w:t>
+            </w:r>
+            <w:r>
+              <w:rPr>
+                <w:noProof/>
+                <w:webHidden/>
+              </w:rPr>
+              <w:fldChar w:fldCharType="end"/>
+            </w:r>
+          </w:hyperlink>
+        </w:p>
+        <w:p>
+          <w:pPr>
+            <w:pStyle w:val="TM3"/>
+            <w:tabs>
+              <w:tab w:val="left" w:pos="1320"/>
+              <w:tab w:val="right" w:leader="dot" w:pos="9062"/>
+            </w:tabs>
+            <w:rPr>
+              <w:noProof/>
+            </w:rPr>
+          </w:pPr>
+          <w:hyperlink w:anchor="_Toc124447640" w:history="1">
+            <w:r>
+              <w:rPr>
+                <w:rStyle w:val="Lienhypertexte"/>
+                <w:noProof/>
+              </w:rPr>
+              <w:t>1.3.2.</w:t>
+            </w:r>
+            <w:r>
+              <w:rPr>
+                <w:noProof/>
+              </w:rPr>
+              <w:tab/>
+            </w:r>
+            <w:r>
+              <w:rPr>
+                <w:rStyle w:val="Lienhypertexte"/>
+                <w:noProof/>
+              </w:rPr>
+              <w:t>Analyse pratique</w:t>
+            </w:r>
+            <w:r>
+              <w:rPr>
+                <w:noProof/>
+                <w:webHidden/>
+              </w:rPr>
+              <w:tab/>
+            </w:r>
+            <w:r>
+              <w:rPr>
+                <w:noProof/>
+                <w:webHidden/>
+              </w:rPr>
+              <w:fldChar w:fldCharType="begin"/>
+            </w:r>
+            <w:r>
+              <w:rPr>
+                <w:noProof/>
+                <w:webHidden/>
+              </w:rPr>
+              <w:instrText xml:space="preserve"> PAGEREF _Toc124447640 \h </w:instrText>
+            </w:r>
+            <w:r>
+              <w:rPr>
+                <w:noProof/>
+                <w:webHidden/>
+              </w:rPr>
+            </w:r>
+            <w:r>
+              <w:rPr>
+                <w:noProof/>
+                <w:webHidden/>
+              </w:rPr>
+              <w:fldChar w:fldCharType="separate"/>
+            </w:r>
+            <w:r>
+              <w:rPr>
+                <w:noProof/>
+                <w:webHidden/>
+              </w:rPr>
+              <w:t>4</w:t>
+            </w:r>
+            <w:r>
+              <w:rPr>
+                <w:noProof/>
+                <w:webHidden/>
+              </w:rPr>
+              <w:fldChar w:fldCharType="end"/>
+            </w:r>
+          </w:hyperlink>
+        </w:p>
+        <w:p>
+          <w:pPr>
+            <w:pStyle w:val="TM3"/>
+            <w:tabs>
+              <w:tab w:val="left" w:pos="1320"/>
+              <w:tab w:val="right" w:leader="dot" w:pos="9062"/>
+            </w:tabs>
+            <w:rPr>
+              <w:noProof/>
+            </w:rPr>
+          </w:pPr>
+          <w:hyperlink w:anchor="_Toc124447641" w:history="1">
+            <w:r>
+              <w:rPr>
+                <w:rStyle w:val="Lienhypertexte"/>
+                <w:noProof/>
+              </w:rPr>
+              <w:t>1.3.3.</w:t>
+            </w:r>
+            <w:r>
+              <w:rPr>
+                <w:noProof/>
+              </w:rPr>
+              <w:tab/>
+            </w:r>
+            <w:r>
+              <w:rPr>
+                <w:rStyle w:val="Lienhypertexte"/>
+                <w:noProof/>
+              </w:rPr>
+              <w:t>Description de la complexité temporelle et spatiale</w:t>
+            </w:r>
+            <w:r>
+              <w:rPr>
+                <w:noProof/>
+                <w:webHidden/>
+              </w:rPr>
+              <w:tab/>
+            </w:r>
+            <w:r>
+              <w:rPr>
+                <w:noProof/>
+                <w:webHidden/>
+              </w:rPr>
+              <w:fldChar w:fldCharType="begin"/>
+            </w:r>
+            <w:r>
+              <w:rPr>
+                <w:noProof/>
+                <w:webHidden/>
+              </w:rPr>
+              <w:instrText xml:space="preserve"> PAGEREF _Toc124447641 \h </w:instrText>
+            </w:r>
+            <w:r>
+              <w:rPr>
+                <w:noProof/>
+                <w:webHidden/>
+              </w:rPr>
+            </w:r>
+            <w:r>
+              <w:rPr>
+                <w:noProof/>
+                <w:webHidden/>
+              </w:rPr>
+              <w:fldChar w:fldCharType="separate"/>
+            </w:r>
+            <w:r>
+              <w:rPr>
+                <w:noProof/>
+                <w:webHidden/>
+              </w:rPr>
+              <w:t>4</w:t>
+            </w:r>
+            <w:r>
+              <w:rPr>
+                <w:noProof/>
+                <w:webHidden/>
+              </w:rPr>
+              <w:fldChar w:fldCharType="end"/>
+            </w:r>
+          </w:hyperlink>
+        </w:p>
+        <w:p>
+          <w:pPr>
+            <w:pStyle w:val="TM2"/>
+            <w:tabs>
+              <w:tab w:val="left" w:pos="660"/>
+              <w:tab w:val="right" w:leader="dot" w:pos="9062"/>
+            </w:tabs>
+            <w:rPr>
+              <w:rFonts w:eastAsiaTheme="minorEastAsia"/>
+              <w:noProof/>
+              <w:sz w:val="22"/>
+              <w:lang w:val="en-GB" w:eastAsia="en-GB"/>
+            </w:rPr>
+          </w:pPr>
+          <w:hyperlink w:anchor="_Toc124447642" w:history="1">
+            <w:r>
+              <w:rPr>
+                <w:rStyle w:val="Lienhypertexte"/>
+                <w:noProof/>
+              </w:rPr>
+              <w:t>2.</w:t>
+            </w:r>
+            <w:r>
+              <w:rPr>
+                <w:rFonts w:eastAsiaTheme="minorEastAsia"/>
+                <w:noProof/>
+                <w:sz w:val="22"/>
+                <w:lang w:val="en-GB" w:eastAsia="en-GB"/>
+              </w:rPr>
+              <w:tab/>
+            </w:r>
+            <w:r>
+              <w:rPr>
+                <w:rStyle w:val="Lienhypertexte"/>
+                <w:noProof/>
+              </w:rPr>
+              <w:t>Comparer</w:t>
+            </w:r>
+            <w:r>
+              <w:rPr>
+                <w:noProof/>
+                <w:webHidden/>
+              </w:rPr>
+              <w:tab/>
+            </w:r>
+            <w:r>
+              <w:rPr>
+                <w:noProof/>
+                <w:webHidden/>
+              </w:rPr>
+              <w:fldChar w:fldCharType="begin"/>
+            </w:r>
+            <w:r>
+              <w:rPr>
+                <w:noProof/>
+                <w:webHidden/>
+              </w:rPr>
+              <w:instrText xml:space="preserve"> PAGEREF _Toc124447642 \h </w:instrText>
+            </w:r>
+            <w:r>
+              <w:rPr>
+                <w:noProof/>
+                <w:webHidden/>
+              </w:rPr>
+            </w:r>
+            <w:r>
+              <w:rPr>
+                <w:noProof/>
+                <w:webHidden/>
+              </w:rPr>
+              <w:fldChar w:fldCharType="separate"/>
+            </w:r>
+            <w:r>
+              <w:rPr>
+                <w:noProof/>
+                <w:webHidden/>
+              </w:rPr>
+              <w:t>4</w:t>
+            </w:r>
+            <w:r>
+              <w:rPr>
+                <w:noProof/>
+                <w:webHidden/>
+              </w:rPr>
+              <w:fldChar w:fldCharType="end"/>
+            </w:r>
+          </w:hyperlink>
+        </w:p>
+        <w:p>
+          <w:pPr>
+            <w:pStyle w:val="TM2"/>
+            <w:tabs>
+              <w:tab w:val="left" w:pos="660"/>
+              <w:tab w:val="right" w:leader="dot" w:pos="9062"/>
+            </w:tabs>
+            <w:rPr>
+              <w:rFonts w:eastAsiaTheme="minorEastAsia"/>
+              <w:noProof/>
+              <w:sz w:val="22"/>
+              <w:lang w:val="en-GB" w:eastAsia="en-GB"/>
+            </w:rPr>
+          </w:pPr>
+          <w:hyperlink w:anchor="_Toc124447643" w:history="1">
+            <w:r>
+              <w:rPr>
+                <w:rStyle w:val="Lienhypertexte"/>
+                <w:noProof/>
+              </w:rPr>
+              <w:t>3.</w:t>
+            </w:r>
+            <w:r>
+              <w:rPr>
+                <w:rFonts w:eastAsiaTheme="minorEastAsia"/>
+                <w:noProof/>
+                <w:sz w:val="22"/>
+                <w:lang w:val="en-GB" w:eastAsia="en-GB"/>
+              </w:rPr>
+              <w:tab/>
+            </w:r>
+            <w:r>
+              <w:rPr>
+                <w:rStyle w:val="Lienhypertexte"/>
+                <w:noProof/>
+              </w:rPr>
+              <w:t>Ecriture d’un algorithme de tri</w:t>
+            </w:r>
+            <w:r>
+              <w:rPr>
+                <w:noProof/>
+                <w:webHidden/>
+              </w:rPr>
+              <w:tab/>
+            </w:r>
+            <w:r>
+              <w:rPr>
+                <w:noProof/>
+                <w:webHidden/>
+              </w:rPr>
+              <w:fldChar w:fldCharType="begin"/>
+            </w:r>
+            <w:r>
+              <w:rPr>
+                <w:noProof/>
+                <w:webHidden/>
+              </w:rPr>
+              <w:instrText xml:space="preserve"> PAGEREF _Toc124447643 \h </w:instrText>
+            </w:r>
+            <w:r>
+              <w:rPr>
+                <w:noProof/>
+                <w:webHidden/>
+              </w:rPr>
+            </w:r>
+            <w:r>
+              <w:rPr>
+                <w:noProof/>
+                <w:webHidden/>
+              </w:rPr>
+              <w:fldChar w:fldCharType="separate"/>
+            </w:r>
+            <w:r>
+              <w:rPr>
+                <w:noProof/>
+                <w:webHidden/>
+              </w:rPr>
+              <w:t>4</w:t>
+            </w:r>
+            <w:r>
+              <w:rPr>
+                <w:noProof/>
+                <w:webHidden/>
+              </w:rPr>
+              <w:fldChar w:fldCharType="end"/>
+            </w:r>
+          </w:hyperlink>
+        </w:p>
+        <w:p>
+          <w:pPr>
+            <w:pStyle w:val="TM2"/>
+            <w:tabs>
+              <w:tab w:val="left" w:pos="660"/>
+              <w:tab w:val="right" w:leader="dot" w:pos="9062"/>
+            </w:tabs>
+            <w:rPr>
+              <w:rFonts w:eastAsiaTheme="minorEastAsia"/>
+              <w:noProof/>
+              <w:sz w:val="22"/>
+              <w:lang w:val="en-GB" w:eastAsia="en-GB"/>
+            </w:rPr>
+          </w:pPr>
+          <w:hyperlink w:anchor="_Toc124447644" w:history="1">
+            <w:r>
+              <w:rPr>
+                <w:rStyle w:val="Lienhypertexte"/>
+                <w:noProof/>
+              </w:rPr>
+              <w:t>4.</w:t>
+            </w:r>
+            <w:r>
+              <w:rPr>
+                <w:rFonts w:eastAsiaTheme="minorEastAsia"/>
+                <w:noProof/>
+                <w:sz w:val="22"/>
+                <w:lang w:val="en-GB" w:eastAsia="en-GB"/>
+              </w:rPr>
+              <w:tab/>
+            </w:r>
+            <w:r>
+              <w:rPr>
+                <w:rStyle w:val="Lienhypertexte"/>
+                <w:noProof/>
+              </w:rPr>
               <w:t>Contribution individuelle au projet</w:t>
             </w:r>
             <w:r>
@@ -4435,7 +5207,7 @@
                 <w:noProof/>
                 <w:webHidden/>
               </w:rPr>
-              <w:instrText xml:space="preserve"> PAGEREF _Toc124084781 \h </w:instrText>
+              <w:instrText xml:space="preserve"> PAGEREF _Toc124447644 \h </w:instrText>
             </w:r>
             <w:r>
               <w:rPr>
@@ -4455,7 +5227,7 @@
                 <w:noProof/>
                 <w:webHidden/>
               </w:rPr>
-              <w:t>4</w:t>
+              <w:t>5</w:t>
             </w:r>
             <w:r>
               <w:rPr>
@@ -4495,22 +5267,28 @@
       <w:pPr>
         <w:pStyle w:val="Titre1"/>
       </w:pPr>
-      <w:bookmarkStart w:id="0" w:name="_Toc124084777"/>
+      <w:bookmarkStart w:id="1" w:name="_Toc124447631"/>
       <w:r>
         <w:lastRenderedPageBreak/>
         <w:t>Description des tâches réalisées</w:t>
       </w:r>
-      <w:bookmarkEnd w:id="0"/>
+      <w:bookmarkEnd w:id="1"/>
     </w:p>
     <w:p>
       <w:pPr>
         <w:pStyle w:val="Titre2"/>
       </w:pPr>
-      <w:bookmarkStart w:id="1" w:name="_Toc124084778"/>
+      <w:bookmarkStart w:id="2" w:name="_Toc124447632"/>
       <w:r>
         <w:t>1 : Vérifier</w:t>
       </w:r>
-      <w:bookmarkEnd w:id="1"/>
+      <w:r>
+        <w:t xml:space="preserve"> et décrire</w:t>
+      </w:r>
+      <w:bookmarkEnd w:id="2"/>
+      <w:r>
+        <w:t> </w:t>
+      </w:r>
     </w:p>
     <w:p>
       <w:pPr>
@@ -4538,12 +5316,14 @@
           <w:noProof/>
         </w:rPr>
       </w:pPr>
+      <w:bookmarkStart w:id="3" w:name="_Toc124447633"/>
       <w:r>
         <w:rPr>
           <w:noProof/>
         </w:rPr>
         <w:t>Analyse théorique</w:t>
       </w:r>
+      <w:bookmarkEnd w:id="3"/>
     </w:p>
     <w:p>
       <w:pPr>
@@ -4621,6 +5401,7 @@
           <w:numId w:val="4"/>
         </w:numPr>
       </w:pPr>
+      <w:bookmarkStart w:id="4" w:name="_Toc124447634"/>
       <w:r>
         <w:rPr>
           <w:noProof/>
@@ -4691,7 +5472,24 @@
       <w:r>
         <w:t>Analyse pratique</w:t>
       </w:r>
+      <w:bookmarkEnd w:id="4"/>
     </w:p>
+    <w:p/>
+    <w:p>
+      <w:pPr>
+        <w:pStyle w:val="Titre3"/>
+        <w:numPr>
+          <w:ilvl w:val="2"/>
+          <w:numId w:val="4"/>
+        </w:numPr>
+      </w:pPr>
+      <w:bookmarkStart w:id="5" w:name="_Toc124447635"/>
+      <w:r>
+        <w:t>Description de la complexité temporelle et spatiale</w:t>
+      </w:r>
+      <w:bookmarkEnd w:id="5"/>
+    </w:p>
+    <w:p/>
     <w:p/>
     <w:p/>
     <w:p>
@@ -4703,18 +5501,248 @@
         </w:numPr>
       </w:pPr>
       <w:r>
+        <w:lastRenderedPageBreak/>
+        <w:t xml:space="preserve">ALGO </w:t>
+      </w:r>
+      <w:r>
+        <w:t>Y </w:t>
+      </w:r>
+    </w:p>
+    <w:p>
+      <w:pPr>
+        <w:pStyle w:val="Titre3"/>
+        <w:numPr>
+          <w:ilvl w:val="2"/>
+          <w:numId w:val="4"/>
+        </w:numPr>
+      </w:pPr>
+      <w:bookmarkStart w:id="6" w:name="_Toc124447636"/>
+      <w:r>
+        <w:t>Analyse théorique</w:t>
+      </w:r>
+      <w:bookmarkEnd w:id="6"/>
+    </w:p>
+    <w:p>
+      <w:pPr>
+        <w:ind w:firstLine="720"/>
+      </w:pPr>
+      <w:r>
+        <w:t>L’algorithme Y respecte la post-condition (trie un tableau par ordre croissant).</w:t>
+      </w:r>
+    </w:p>
+    <w:p>
+      <w:pPr>
+        <w:ind w:firstLine="720"/>
+      </w:pPr>
+      <w:r>
+        <w:t xml:space="preserve">Cet algorithme est composé de trois fonctions qui s’appellent entre elles. C’est la fonction </w:t>
+      </w:r>
+      <w:proofErr w:type="spellStart"/>
+      <w:r>
+        <w:t>algo_main</w:t>
+      </w:r>
+      <w:proofErr w:type="spellEnd"/>
+      <w:r>
+        <w:t xml:space="preserve"> qui prends en argument le tableau et appelle la fonction </w:t>
+      </w:r>
+      <w:proofErr w:type="spellStart"/>
+      <w:r>
+        <w:t>algo_b</w:t>
+      </w:r>
+      <w:proofErr w:type="spellEnd"/>
+      <w:r>
+        <w:t xml:space="preserve"> avec, en paramètre, le tableau à trier, 0 (qui est l’indice minimum) et </w:t>
+      </w:r>
+      <w:proofErr w:type="spellStart"/>
+      <w:r>
+        <w:t>len</w:t>
+      </w:r>
+      <w:proofErr w:type="spellEnd"/>
+      <w:r>
+        <w:t xml:space="preserve">(tab)-1 (qui est l’indice maximum). En vérité, </w:t>
+      </w:r>
+      <w:proofErr w:type="spellStart"/>
+      <w:r>
+        <w:t>algo_main</w:t>
+      </w:r>
+      <w:proofErr w:type="spellEnd"/>
+      <w:r>
+        <w:t xml:space="preserve"> sert simplement à appeler </w:t>
+      </w:r>
+      <w:proofErr w:type="spellStart"/>
+      <w:r>
+        <w:t>algo_b</w:t>
+      </w:r>
+      <w:proofErr w:type="spellEnd"/>
+      <w:r>
+        <w:t xml:space="preserve"> avec les paramètres nécessaires à un tri fusion. </w:t>
+      </w:r>
+    </w:p>
+    <w:p>
+      <w:pPr>
+        <w:ind w:firstLine="720"/>
+      </w:pPr>
+      <w:proofErr w:type="spellStart"/>
+      <w:r>
+        <w:t>Algo_b</w:t>
+      </w:r>
+      <w:proofErr w:type="spellEnd"/>
+      <w:r>
+        <w:t xml:space="preserve"> est un algorithme récursif, et utilise une méthode « diviser pour régner », c’est-à-dire qu’il divise le tableau qu’il </w:t>
+      </w:r>
+      <w:r>
+        <w:t>prend</w:t>
+      </w:r>
+      <w:r>
+        <w:t xml:space="preserve"> en paramètre en deux parties. Pour cela, on teste d’abord si i (indice minimum) est égal à j (indice maximum), ce qui entrainerait l’arrêt de la fonction</w:t>
+      </w:r>
+      <w:r>
+        <w:t xml:space="preserve"> (car un tableau qui n’aurait qu’un élément serait déjà trié)</w:t>
+      </w:r>
+      <w:r>
+        <w:t xml:space="preserve">. En cela, l’algorithme est similaire au tri fusion, mais contrairement au tri fusion vu en cours, nos trois algorithmes produisent un tri qui est en place : cela vient de l’appel à la fonction </w:t>
+      </w:r>
+      <w:proofErr w:type="spellStart"/>
+      <w:r>
+        <w:t>algo_a</w:t>
+      </w:r>
+      <w:proofErr w:type="spellEnd"/>
+      <w:r>
+        <w:t xml:space="preserve">, qui remplace l’algorithme de fusion que l’on a vu en cours. </w:t>
+      </w:r>
+    </w:p>
+    <w:p>
+      <w:pPr>
+        <w:ind w:firstLine="720"/>
+      </w:pPr>
+      <w:r>
+        <w:t>L’</w:t>
+      </w:r>
+      <w:proofErr w:type="spellStart"/>
+      <w:r>
+        <w:t>algo_a</w:t>
+      </w:r>
+      <w:proofErr w:type="spellEnd"/>
+      <w:r>
+        <w:t xml:space="preserve"> ne fait pas appel à la fonction </w:t>
+      </w:r>
+      <w:proofErr w:type="spellStart"/>
+      <w:r>
+        <w:t>zeros</w:t>
+      </w:r>
+      <w:proofErr w:type="spellEnd"/>
+      <w:r>
+        <w:t>, et ne prends pas en paramètre le milieu du tableau comme le fait la version de la fusion vue en cours. Par contre, l’</w:t>
+      </w:r>
+      <w:proofErr w:type="spellStart"/>
+      <w:r>
+        <w:t>algo_a</w:t>
+      </w:r>
+      <w:proofErr w:type="spellEnd"/>
+      <w:r>
+        <w:t xml:space="preserve"> cherche lui-même le milieu du tableau qui lui a été donné en paramètre pour effectuer un tri par insertion à gauche du milieu. </w:t>
+      </w:r>
+    </w:p>
+    <w:p>
+      <w:pPr>
+        <w:ind w:firstLine="720"/>
+      </w:pPr>
+      <w:r>
+        <w:t xml:space="preserve">Par ailleurs, une autre différence entre </w:t>
+      </w:r>
+      <w:proofErr w:type="spellStart"/>
+      <w:r>
+        <w:t>algo_b</w:t>
+      </w:r>
+      <w:proofErr w:type="spellEnd"/>
+      <w:r>
+        <w:t xml:space="preserve"> + </w:t>
+      </w:r>
+      <w:proofErr w:type="spellStart"/>
+      <w:r>
+        <w:t>algo_a</w:t>
+      </w:r>
+      <w:proofErr w:type="spellEnd"/>
+      <w:r>
+        <w:t xml:space="preserve"> et </w:t>
+      </w:r>
+      <w:proofErr w:type="spellStart"/>
+      <w:r>
+        <w:t>tri_fusion</w:t>
+      </w:r>
+      <w:proofErr w:type="spellEnd"/>
+      <w:r>
+        <w:t xml:space="preserve"> + </w:t>
+      </w:r>
+      <w:proofErr w:type="gramStart"/>
+      <w:r>
+        <w:t>fusion vu</w:t>
+      </w:r>
+      <w:proofErr w:type="gramEnd"/>
+      <w:r>
+        <w:t xml:space="preserve"> en cours est que </w:t>
+      </w:r>
+      <w:proofErr w:type="spellStart"/>
+      <w:r>
+        <w:t>algo_b</w:t>
+      </w:r>
+      <w:proofErr w:type="spellEnd"/>
+      <w:r>
+        <w:t xml:space="preserve"> effectue un tri du tableau si le tableau est de deux éléments en permutant les voisins qui ne seraient pas triés. </w:t>
+      </w:r>
+      <w:r>
+        <w:t>L’algorithme test si le tableau à trier n’a que deux éléments, et ce n’est que si le tableau à trier comporte plus de deux éléments qu’</w:t>
+      </w:r>
+      <w:proofErr w:type="spellStart"/>
+      <w:r>
+        <w:t>algo_b</w:t>
+      </w:r>
+      <w:proofErr w:type="spellEnd"/>
+      <w:r>
+        <w:t xml:space="preserve"> fait appel à </w:t>
+      </w:r>
+      <w:proofErr w:type="spellStart"/>
+      <w:r>
+        <w:t>algo_a</w:t>
+      </w:r>
+      <w:proofErr w:type="spellEnd"/>
+      <w:r>
+        <w:t> : t</w:t>
+      </w:r>
+      <w:r>
+        <w:t xml:space="preserve">rier de cette manière permet de ne pas appeler </w:t>
+      </w:r>
+      <w:proofErr w:type="spellStart"/>
+      <w:r>
+        <w:t>algo_a</w:t>
+      </w:r>
+      <w:proofErr w:type="spellEnd"/>
+      <w:r>
+        <w:t xml:space="preserve"> dans le cas d’un tableau à deux éléments, ce qui permet sûrement d’optimiser l’algorithme. </w:t>
+      </w:r>
+    </w:p>
+    <w:p>
+      <w:pPr>
+        <w:pStyle w:val="Titre3"/>
+        <w:numPr>
+          <w:ilvl w:val="2"/>
+          <w:numId w:val="4"/>
+        </w:numPr>
+      </w:pPr>
+      <w:bookmarkStart w:id="7" w:name="_Toc124447637"/>
+      <w:r>
         <w:rPr>
           <w:noProof/>
         </w:rPr>
         <w:lastRenderedPageBreak/>
         <w:drawing>
-          <wp:anchor distT="0" distB="0" distL="114300" distR="114300" simplePos="0" relativeHeight="251663360" behindDoc="0" locked="0" layoutInCell="1" allowOverlap="1" wp14:anchorId="7441DC3C" wp14:editId="6F4DAE01">
+          <wp:anchor distT="0" distB="0" distL="114300" distR="114300" simplePos="0" relativeHeight="251663360" behindDoc="0" locked="0" layoutInCell="1" allowOverlap="1" wp14:anchorId="7441DC3C" wp14:editId="3D32678E">
             <wp:simplePos x="0" y="0"/>
             <wp:positionH relativeFrom="margin">
               <wp:align>center</wp:align>
             </wp:positionH>
             <wp:positionV relativeFrom="paragraph">
-              <wp:posOffset>1826260</wp:posOffset>
+              <wp:posOffset>320329</wp:posOffset>
             </wp:positionV>
             <wp:extent cx="6627495" cy="1684020"/>
             <wp:effectExtent l="0" t="0" r="1905" b="0"/>
@@ -4771,10 +5799,44 @@
         </w:drawing>
       </w:r>
       <w:r>
+        <w:t>Analyse pratique</w:t>
+      </w:r>
+      <w:bookmarkEnd w:id="7"/>
+    </w:p>
+    <w:p/>
+    <w:p>
+      <w:pPr>
+        <w:pStyle w:val="Titre3"/>
+        <w:numPr>
+          <w:ilvl w:val="2"/>
+          <w:numId w:val="4"/>
+        </w:numPr>
+      </w:pPr>
+      <w:bookmarkStart w:id="8" w:name="_Toc124447638"/>
+      <w:r>
+        <w:t>Description de la complexité temporelle et spatiale</w:t>
+      </w:r>
+      <w:bookmarkEnd w:id="8"/>
+    </w:p>
+    <w:p>
+      <w:pPr>
+        <w:pStyle w:val="Titre3"/>
+      </w:pPr>
+    </w:p>
+    <w:p/>
+    <w:p>
+      <w:pPr>
+        <w:pStyle w:val="Paragraphedeliste"/>
+        <w:numPr>
+          <w:ilvl w:val="1"/>
+          <w:numId w:val="4"/>
+        </w:numPr>
+      </w:pPr>
+      <w:r>
         <w:t xml:space="preserve">ALGO </w:t>
       </w:r>
       <w:r>
-        <w:t>Y </w:t>
+        <w:t>Z </w:t>
       </w:r>
     </w:p>
     <w:p>
@@ -4785,24 +5847,150 @@
           <w:numId w:val="4"/>
         </w:numPr>
       </w:pPr>
+      <w:bookmarkStart w:id="9" w:name="_Toc124447639"/>
       <w:r>
         <w:t>Analyse théorique</w:t>
       </w:r>
+      <w:bookmarkEnd w:id="9"/>
     </w:p>
     <w:p>
-      <w:r>
-        <w:t>L’algorithme Y respecte la post-condition (trie un tableau par ordre croissant).</w:t>
+      <w:pPr>
+        <w:ind w:firstLine="720"/>
+      </w:pPr>
+      <w:r>
+        <w:t>L’algorithme Z ne respecte la post-condition (trie un tableau par ordre croissant)</w:t>
+      </w:r>
+      <w:r>
+        <w:t xml:space="preserve">. En réalité, l’algorithme compare deux valeurs voisines dans le tableau (celle d’indice j et celle d’indice j+1) et les inverse si la valeur de tab[j] est plus grande que celle de tab[j+1]. Ainsi, à la fin du premier tour de la première boucle </w:t>
+      </w:r>
+      <w:proofErr w:type="spellStart"/>
+      <w:r>
+        <w:t>while</w:t>
+      </w:r>
+      <w:proofErr w:type="spellEnd"/>
+      <w:r>
+        <w:t>, la plus grande valeur du tableau parcouru aura remonté à droite</w:t>
+      </w:r>
+      <w:r>
+        <w:t xml:space="preserve">, et donc la partie de droite sera la partie triée du tableau, ce qui explique que le deuxième </w:t>
+      </w:r>
+      <w:proofErr w:type="spellStart"/>
+      <w:r>
+        <w:t>while</w:t>
+      </w:r>
+      <w:proofErr w:type="spellEnd"/>
+      <w:r>
+        <w:t xml:space="preserve"> s’arrête à </w:t>
+      </w:r>
+      <w:proofErr w:type="spellStart"/>
+      <w:r>
+        <w:t>len</w:t>
+      </w:r>
+      <w:proofErr w:type="spellEnd"/>
+      <w:r>
+        <w:t xml:space="preserve">(tab)-1-i. </w:t>
       </w:r>
     </w:p>
     <w:p>
-      <w:r>
-        <w:t xml:space="preserve">Il s’agit en fait d’un </w:t>
-      </w:r>
-      <w:r>
-        <w:t xml:space="preserve">tri </w:t>
-      </w:r>
-      <w:bookmarkStart w:id="2" w:name="_GoBack"/>
-      <w:bookmarkEnd w:id="2"/>
+      <w:pPr>
+        <w:ind w:firstLine="720"/>
+      </w:pPr>
+      <w:r>
+        <w:t xml:space="preserve">Le problème, c’est qu’à la fin du premier tour de la deuxième boucle </w:t>
+      </w:r>
+      <w:proofErr w:type="spellStart"/>
+      <w:r>
+        <w:t>while</w:t>
+      </w:r>
+      <w:proofErr w:type="spellEnd"/>
+      <w:r>
+        <w:t xml:space="preserve">, i est incrémenté, or la valeur de j dépend de celle de i. Comme </w:t>
+      </w:r>
+      <w:proofErr w:type="spellStart"/>
+      <w:r>
+        <w:t>j est</w:t>
+      </w:r>
+      <w:proofErr w:type="spellEnd"/>
+      <w:r>
+        <w:t xml:space="preserve"> initialisé à i, la valeur d’indice 0 ne sera comparée à </w:t>
+      </w:r>
+      <w:r>
+        <w:t xml:space="preserve">son voisin </w:t>
+      </w:r>
+      <w:r>
+        <w:t xml:space="preserve">de droite </w:t>
+      </w:r>
+      <w:r>
+        <w:t>qu'une</w:t>
+      </w:r>
+      <w:r>
+        <w:t xml:space="preserve"> seule</w:t>
+      </w:r>
+      <w:r>
+        <w:t xml:space="preserve"> fois</w:t>
+      </w:r>
+      <w:r>
+        <w:t xml:space="preserve"> au court de l’exécution,</w:t>
+      </w:r>
+      <w:r>
+        <w:t xml:space="preserve"> celle d'indice </w:t>
+      </w:r>
+      <w:r>
+        <w:t>1</w:t>
+      </w:r>
+      <w:r>
+        <w:t xml:space="preserve"> que deux fois etc</w:t>
+      </w:r>
+      <w:r>
+        <w:t xml:space="preserve">. Pour généraliser, la valeur d’indice n ne sera comparée à son voisin de droite que n+1 fois, et s’il se trouve que la valeur d’indice n+1 est plus grande que lui mais que la suivante (n+2) est plus petite, alors la valeur d’indice n restera où elle est malgré tout. La partie de </w:t>
+      </w:r>
+      <w:r>
+        <w:t xml:space="preserve">gauche ne sera donc pas triée. </w:t>
+      </w:r>
+    </w:p>
+    <w:p>
+      <w:pPr>
+        <w:ind w:firstLine="720"/>
+      </w:pPr>
+      <w:r>
+        <w:t>Pour corriger cela, il faut</w:t>
+      </w:r>
+      <w:r>
+        <w:t xml:space="preserve"> </w:t>
+      </w:r>
+      <w:r>
+        <w:t>initialiser</w:t>
+      </w:r>
+      <w:r>
+        <w:t xml:space="preserve"> j à 0 pour reparcourir toute la partie </w:t>
+      </w:r>
+      <w:r>
+        <w:t>gauche d</w:t>
+      </w:r>
+      <w:r>
+        <w:t>u tableau</w:t>
+      </w:r>
+      <w:r>
+        <w:t xml:space="preserve">, puisqu’elle </w:t>
+      </w:r>
+      <w:r>
+        <w:t>n'est pas triée.</w:t>
+      </w:r>
+      <w:r>
+        <w:t xml:space="preserve"> Il s’agit en fait d</w:t>
+      </w:r>
+      <w:r>
+        <w:t>’</w:t>
+      </w:r>
+      <w:r>
+        <w:t>u</w:t>
+      </w:r>
+      <w:r>
+        <w:t>n</w:t>
+      </w:r>
+      <w:r>
+        <w:t xml:space="preserve"> tri à bulle. </w:t>
+      </w:r>
     </w:p>
     <w:p>
       <w:pPr>
@@ -4812,202 +6000,14 @@
           <w:numId w:val="4"/>
         </w:numPr>
       </w:pPr>
-      <w:r>
+      <w:bookmarkStart w:id="10" w:name="_Toc124447640"/>
+      <w:r>
+        <w:lastRenderedPageBreak/>
         <w:t>Analyse pratique</w:t>
       </w:r>
-    </w:p>
-    <w:p/>
-    <w:p/>
-    <w:p/>
-    <w:p>
-      <w:pPr>
-        <w:pStyle w:val="Paragraphedeliste"/>
-        <w:numPr>
-          <w:ilvl w:val="1"/>
-          <w:numId w:val="4"/>
-        </w:numPr>
-      </w:pPr>
-      <w:r>
-        <w:t xml:space="preserve">ALGO </w:t>
-      </w:r>
-      <w:r>
-        <w:t>Z </w:t>
-      </w:r>
-    </w:p>
-    <w:p>
-      <w:pPr>
-        <w:pStyle w:val="Titre3"/>
-        <w:numPr>
-          <w:ilvl w:val="2"/>
-          <w:numId w:val="4"/>
-        </w:numPr>
-      </w:pPr>
-      <w:r>
-        <w:t>Analyse théorique</w:t>
-      </w:r>
-    </w:p>
-    <w:p>
-      <w:pPr>
-        <w:ind w:firstLine="720"/>
-      </w:pPr>
-      <w:r>
-        <w:t>L’algorithme Z ne respecte la post-condition (trie un tableau par ordre croissant)</w:t>
-      </w:r>
-      <w:r>
-        <w:t xml:space="preserve">. En réalité, l’algorithme compare deux valeurs voisines dans le tableau (celle d’indice j et celle d’indice j+1) et les inverse si la valeur de tab[j] est plus grande que celle de tab[j+1]. Ainsi, à la fin du premier tour de la première boucle </w:t>
-      </w:r>
-      <w:proofErr w:type="spellStart"/>
-      <w:r>
-        <w:t>while</w:t>
-      </w:r>
-      <w:proofErr w:type="spellEnd"/>
-      <w:r>
-        <w:t>, la plus grande valeur du tableau parcouru aura remonté à droite</w:t>
-      </w:r>
-      <w:r>
-        <w:t xml:space="preserve">, et donc la partie de droite sera la partie triée du tableau, ce qui explique que le deuxième </w:t>
-      </w:r>
-      <w:proofErr w:type="spellStart"/>
-      <w:r>
-        <w:t>while</w:t>
-      </w:r>
-      <w:proofErr w:type="spellEnd"/>
-      <w:r>
-        <w:t xml:space="preserve"> s’arrête à </w:t>
-      </w:r>
-      <w:proofErr w:type="spellStart"/>
-      <w:r>
-        <w:t>len</w:t>
-      </w:r>
-      <w:proofErr w:type="spellEnd"/>
-      <w:r>
-        <w:t xml:space="preserve">(tab)-1-i. </w:t>
-      </w:r>
-    </w:p>
-    <w:p>
-      <w:pPr>
-        <w:ind w:firstLine="720"/>
-      </w:pPr>
-      <w:r>
-        <w:t xml:space="preserve">Le problème, c’est qu’à la fin du premier tour de la deuxième boucle </w:t>
-      </w:r>
-      <w:proofErr w:type="spellStart"/>
-      <w:r>
-        <w:t>while</w:t>
-      </w:r>
-      <w:proofErr w:type="spellEnd"/>
-      <w:r>
-        <w:t xml:space="preserve">, i est incrémenté, or la valeur de j dépend de celle de i. Comme </w:t>
-      </w:r>
-      <w:proofErr w:type="spellStart"/>
-      <w:r>
-        <w:t>j est</w:t>
-      </w:r>
-      <w:proofErr w:type="spellEnd"/>
-      <w:r>
-        <w:t xml:space="preserve"> initialisé à i, la valeur d’indice 0 ne sera comparée à </w:t>
-      </w:r>
-      <w:r>
-        <w:t xml:space="preserve">son voisin </w:t>
-      </w:r>
-      <w:r>
-        <w:t xml:space="preserve">de droite </w:t>
-      </w:r>
-      <w:r>
-        <w:t>qu'une</w:t>
-      </w:r>
-      <w:r>
-        <w:t xml:space="preserve"> seule</w:t>
-      </w:r>
-      <w:r>
-        <w:t xml:space="preserve"> fois</w:t>
-      </w:r>
-      <w:r>
-        <w:t xml:space="preserve"> au court de l’exécution,</w:t>
-      </w:r>
-      <w:r>
-        <w:t xml:space="preserve"> celle d'indice </w:t>
-      </w:r>
-      <w:r>
-        <w:t>1</w:t>
-      </w:r>
-      <w:r>
-        <w:t xml:space="preserve"> que deux fois etc</w:t>
-      </w:r>
-      <w:r>
-        <w:t xml:space="preserve">. Pour généraliser, la valeur d’indice n ne sera comparée à son voisin de droite que n+1 fois, et s’il se trouve que la valeur d’indice n+1 est plus grande que </w:t>
-      </w:r>
-      <w:r>
-        <w:lastRenderedPageBreak/>
-        <w:t xml:space="preserve">lui mais que la suivante (n+2) est plus </w:t>
-      </w:r>
-      <w:r>
-        <w:t>petite</w:t>
-      </w:r>
-      <w:r>
-        <w:t xml:space="preserve">, alors la valeur d’indice n restera où elle est malgré tout. La partie de </w:t>
-      </w:r>
-      <w:r>
-        <w:t xml:space="preserve">gauche ne sera donc pas triée. </w:t>
-      </w:r>
-    </w:p>
-    <w:p>
-      <w:pPr>
-        <w:ind w:firstLine="720"/>
-      </w:pPr>
-      <w:r>
-        <w:t>Pour corriger cela, il faut</w:t>
-      </w:r>
+      <w:bookmarkEnd w:id="10"/>
       <w:r>
         <w:t xml:space="preserve"> </w:t>
-      </w:r>
-      <w:r>
-        <w:t>initialiser</w:t>
-      </w:r>
-      <w:r>
-        <w:t xml:space="preserve"> j à 0 pour reparcourir toute la partie </w:t>
-      </w:r>
-      <w:r>
-        <w:t>gauche</w:t>
-      </w:r>
-      <w:r>
-        <w:t xml:space="preserve"> d</w:t>
-      </w:r>
-      <w:r>
-        <w:t>u tableau</w:t>
-      </w:r>
-      <w:r>
-        <w:t xml:space="preserve">, puisqu’elle </w:t>
-      </w:r>
-      <w:r>
-        <w:t>n'est pas triée.</w:t>
-      </w:r>
-      <w:r>
-        <w:t xml:space="preserve"> Il s’agit en fait d</w:t>
-      </w:r>
-      <w:r>
-        <w:t>’</w:t>
-      </w:r>
-      <w:r>
-        <w:t>u</w:t>
-      </w:r>
-      <w:r>
-        <w:t>n</w:t>
-      </w:r>
-      <w:r>
-        <w:t xml:space="preserve"> tri à bulle. </w:t>
-      </w:r>
-    </w:p>
-    <w:p>
-      <w:pPr>
-        <w:pStyle w:val="Titre3"/>
-        <w:numPr>
-          <w:ilvl w:val="2"/>
-          <w:numId w:val="4"/>
-        </w:numPr>
-      </w:pPr>
-      <w:r>
-        <w:t xml:space="preserve">Analyse pratique </w:t>
       </w:r>
     </w:p>
     <w:p>
@@ -5080,7 +6080,20 @@
         </w:rPr>
       </w:pPr>
     </w:p>
-    <w:p/>
+    <w:p>
+      <w:pPr>
+        <w:pStyle w:val="Titre3"/>
+        <w:numPr>
+          <w:ilvl w:val="2"/>
+          <w:numId w:val="4"/>
+        </w:numPr>
+      </w:pPr>
+      <w:bookmarkStart w:id="11" w:name="_Toc124447641"/>
+      <w:r>
+        <w:t>Description de la complexité temporelle et spatiale</w:t>
+      </w:r>
+      <w:bookmarkEnd w:id="11"/>
+    </w:p>
     <w:p>
       <w:pPr>
         <w:pStyle w:val="Paragraphedeliste"/>
@@ -5088,22 +6101,11 @@
         <w:autoSpaceDN w:val="0"/>
         <w:adjustRightInd w:val="0"/>
         <w:spacing w:after="0" w:line="240" w:lineRule="auto"/>
-        <w:jc w:val="left"/>
         <w:rPr>
           <w:rFonts w:ascii="LiberationSerif" w:hAnsi="LiberationSerif" w:cs="LiberationSerif"/>
           <w:szCs w:val="24"/>
         </w:rPr>
       </w:pPr>
-    </w:p>
-    <w:p>
-      <w:pPr>
-        <w:pStyle w:val="Titre2"/>
-      </w:pPr>
-      <w:bookmarkStart w:id="3" w:name="_Toc124084779"/>
-      <w:r>
-        <w:t>Tâche 2 : Décrire</w:t>
-      </w:r>
-      <w:bookmarkEnd w:id="3"/>
     </w:p>
     <w:p>
       <w:pPr>
@@ -5138,7 +6140,6 @@
         <w:adjustRightInd w:val="0"/>
         <w:spacing w:after="0" w:line="240" w:lineRule="auto"/>
         <w:ind w:left="360"/>
-        <w:jc w:val="left"/>
         <w:rPr>
           <w:rFonts w:ascii="LiberationSerif" w:hAnsi="LiberationSerif" w:cs="LiberationSerif"/>
           <w:szCs w:val="24"/>
@@ -5185,12 +6186,16 @@
     <w:p>
       <w:pPr>
         <w:pStyle w:val="Titre2"/>
+        <w:numPr>
+          <w:ilvl w:val="0"/>
+          <w:numId w:val="4"/>
+        </w:numPr>
       </w:pPr>
-      <w:bookmarkStart w:id="4" w:name="_Toc124084780"/>
-      <w:r>
-        <w:t>Tâche 3 : Comparer</w:t>
-      </w:r>
-      <w:bookmarkEnd w:id="4"/>
+      <w:bookmarkStart w:id="12" w:name="_Toc124447642"/>
+      <w:r>
+        <w:t>Comparer</w:t>
+      </w:r>
+      <w:bookmarkEnd w:id="12"/>
     </w:p>
     <w:p>
       <w:pPr>
@@ -5201,17 +6206,33 @@
         </w:numPr>
       </w:pPr>
       <w:r>
-        <w:t>Comparer la performance pratique de ces trois algorithmes entre eux, en ce qui concerne le temps d'exécution. Vous pourrez par exemple évaluer celle-ci en fonction de la taille et/ou de la nature des entrées, et présenter les résultats sous forme de tableaux ou de graphiques que vous commenterez. Vous ferez également le lien avec vos conclusions de la tâche précédente concernant le temps d'exécution théorique.</w:t>
+        <w:t xml:space="preserve"> </w:t>
+      </w:r>
+      <w:proofErr w:type="gramStart"/>
+      <w:r>
+        <w:t>c</w:t>
+      </w:r>
+      <w:r>
+        <w:t>omparer</w:t>
+      </w:r>
+      <w:proofErr w:type="gramEnd"/>
+      <w:r>
+        <w:t xml:space="preserve"> la performance pratique de ces trois algorithmes entre eux, en ce qui concerne le temps d'exécution. Vous pourrez par exemple évaluer celle-ci en fonction de la taille et/ou de la nature des entrées, et présenter les résultats sous forme de tableaux ou de graphiques que vous commenterez. Vous ferez également le lien avec vos conclusions de la tâche précédente concernant le temps d'exécution théorique.</w:t>
       </w:r>
     </w:p>
     <w:p>
       <w:pPr>
         <w:pStyle w:val="Titre2"/>
+        <w:numPr>
+          <w:ilvl w:val="0"/>
+          <w:numId w:val="4"/>
+        </w:numPr>
       </w:pPr>
-      <w:r>
-        <w:lastRenderedPageBreak/>
-        <w:t>Tâche 4 : Ecrire ?</w:t>
-      </w:r>
+      <w:bookmarkStart w:id="13" w:name="_Toc124447643"/>
+      <w:r>
+        <w:t>Ecriture d’un algorithme de tri</w:t>
+      </w:r>
+      <w:bookmarkEnd w:id="13"/>
     </w:p>
     <w:p>
       <w:pPr>
@@ -5222,23 +6243,59 @@
         </w:numPr>
       </w:pPr>
       <w:r>
-        <w:t>Écrire votre propre algorithme de tri. Vous donnerez sa description, et le comparerez aux trois algorithmes reçus. Vous pourrez par exemple vous inspirer de l'un des algorithmes que vous avez reçu en essayant de l'améliorer, ou bien d'un autre algorithme : vu en cours, ou trouvé dans la littérature. Vous l'écrirez en Python, et vous n'utiliserez pas un algorithme de tri déjà fourni par une librairie. L'évaluation de cette tâche ne repose pas sur le fait de produire un algorithme "meilleur" que ceux que vous aurez reçus, mais surtout sur l'explication de votre solution et ses différences par rapport aux autres algorithmes.</w:t>
+        <w:t xml:space="preserve">Écrire votre propre algorithme de tri. Vous donnerez sa description, et le comparerez aux trois algorithmes reçus. Vous pourrez par exemple vous inspirer de l'un des algorithmes que vous avez reçu en essayant de l'améliorer, ou bien d'un autre algorithme : vu en cours, ou trouvé dans la littérature. Vous l'écrirez en Python, et vous n'utiliserez pas un algorithme de tri déjà fourni par une librairie. L'évaluation de cette tâche ne repose pas sur le fait de produire un algorithme "meilleur" que ceux que vous </w:t>
+      </w:r>
+      <w:r>
+        <w:lastRenderedPageBreak/>
+        <w:t>aurez reçus, mais surtout sur l'explication de votre solution et ses différences par rapport aux autres algorithmes.</w:t>
       </w:r>
     </w:p>
     <w:p>
       <w:pPr>
-        <w:pStyle w:val="Titre1"/>
+        <w:pStyle w:val="Titre2"/>
+        <w:numPr>
+          <w:ilvl w:val="0"/>
+          <w:numId w:val="4"/>
+        </w:numPr>
       </w:pPr>
-      <w:bookmarkStart w:id="5" w:name="_Toc124084781"/>
+      <w:bookmarkStart w:id="14" w:name="_Toc124447644"/>
       <w:r>
         <w:t>Contribution individuelle au projet</w:t>
       </w:r>
-      <w:bookmarkEnd w:id="5"/>
+      <w:bookmarkEnd w:id="14"/>
       <w:r>
         <w:t xml:space="preserve"> </w:t>
       </w:r>
     </w:p>
-    <w:p/>
+    <w:p>
+      <w:r>
+        <w:t xml:space="preserve">J’ai fait description algo Z + algo Y et Audran a fait description algo X + les courbes </w:t>
+      </w:r>
+      <w:proofErr w:type="gramStart"/>
+      <w:r>
+        <w:t>et .</w:t>
+      </w:r>
+      <w:proofErr w:type="gramEnd"/>
+      <w:r>
+        <w:t xml:space="preserve"> Nous avons fait </w:t>
+      </w:r>
+      <w:proofErr w:type="spellStart"/>
+      <w:r>
+        <w:t>checktab</w:t>
+      </w:r>
+      <w:proofErr w:type="spellEnd"/>
+      <w:r>
+        <w:t xml:space="preserve"> et </w:t>
+      </w:r>
+      <w:proofErr w:type="spellStart"/>
+      <w:r>
+        <w:t>random_table</w:t>
+      </w:r>
+      <w:proofErr w:type="spellEnd"/>
+      <w:r>
+        <w:t xml:space="preserve"> + modification algo Z ensemble. </w:t>
+      </w:r>
+    </w:p>
     <w:sectPr>
       <w:footerReference w:type="first" r:id="rId13"/>
       <w:pgSz w:w="11906" w:h="16838"/>
@@ -6530,6 +7587,35 @@
       <w:lang w:val="fr-FR"/>
     </w:rPr>
   </w:style>
+  <w:style w:type="paragraph" w:styleId="NormalWeb">
+    <w:name w:val="Normal (Web)"/>
+    <w:basedOn w:val="Normal"/>
+    <w:uiPriority w:val="99"/>
+    <w:unhideWhenUsed/>
+    <w:rsid w:val="000F49B2"/>
+    <w:pPr>
+      <w:spacing w:before="100" w:beforeAutospacing="1" w:after="100" w:afterAutospacing="1" w:line="240" w:lineRule="auto"/>
+      <w:jc w:val="left"/>
+    </w:pPr>
+    <w:rPr>
+      <w:rFonts w:ascii="Times New Roman" w:eastAsia="Times New Roman" w:hAnsi="Times New Roman" w:cs="Times New Roman"/>
+      <w:szCs w:val="24"/>
+      <w:lang w:val="en-GB" w:eastAsia="en-GB"/>
+    </w:rPr>
+  </w:style>
+  <w:style w:type="paragraph" w:styleId="TM3">
+    <w:name w:val="toc 3"/>
+    <w:basedOn w:val="Normal"/>
+    <w:next w:val="Normal"/>
+    <w:autoRedefine/>
+    <w:uiPriority w:val="39"/>
+    <w:unhideWhenUsed/>
+    <w:rsid w:val="006630A9"/>
+    <w:pPr>
+      <w:spacing w:after="100"/>
+      <w:ind w:left="480"/>
+    </w:pPr>
+  </w:style>
 </w:styles>
 </file>
 
@@ -6833,7 +7919,7 @@
 </file>
 
 <file path=customXml/itemProps1.xml><?xml version="1.0" encoding="utf-8"?>
-<ds:datastoreItem xmlns:ds="http://schemas.openxmlformats.org/officeDocument/2006/customXml" ds:itemID="{DCAACA82-E0C7-40FB-936F-42E1519A1430}">
+<ds:datastoreItem xmlns:ds="http://schemas.openxmlformats.org/officeDocument/2006/customXml" ds:itemID="{12A496F8-3639-45B0-B99F-3E4F00FC3D89}">
   <ds:schemaRefs>
     <ds:schemaRef ds:uri="http://schemas.openxmlformats.org/officeDocument/2006/bibliography"/>
   </ds:schemaRefs>

</xml_diff>

<commit_message>
modification table des matieres
</commit_message>
<xml_diff>
--- a/Rapport.docx
+++ b/Rapport.docx
@@ -4029,7 +4029,8 @@
       <w:pPr>
         <w:pStyle w:val="Titre1"/>
         <w:sectPr>
-          <w:footerReference w:type="first" r:id="rId8"/>
+          <w:footerReference w:type="default" r:id="rId8"/>
+          <w:footerReference w:type="first" r:id="rId9"/>
           <w:pgSz w:w="11906" w:h="16838"/>
           <w:pgMar w:top="1417" w:right="1417" w:bottom="1417" w:left="1417" w:header="708" w:footer="708" w:gutter="0"/>
           <w:pgNumType w:start="0"/>
@@ -4075,8 +4076,6 @@
             </w:rPr>
             <w:t>Table des matières</w:t>
           </w:r>
-          <w:bookmarkStart w:id="0" w:name="_GoBack"/>
-          <w:bookmarkEnd w:id="0"/>
         </w:p>
         <w:p>
           <w:pPr>
@@ -4089,6 +4088,7 @@
           <w:pPr>
             <w:pStyle w:val="TM1"/>
             <w:tabs>
+              <w:tab w:val="left" w:pos="480"/>
               <w:tab w:val="right" w:leader="dot" w:pos="9062"/>
             </w:tabs>
             <w:rPr>
@@ -4107,23 +4107,39 @@
           <w:r>
             <w:fldChar w:fldCharType="separate"/>
           </w:r>
-          <w:hyperlink w:anchor="_Toc124447631" w:history="1">
+          <w:hyperlink w:anchor="_Toc124448436" w:history="1">
             <w:r>
               <w:rPr>
                 <w:rStyle w:val="Lienhypertexte"/>
                 <w:noProof/>
               </w:rPr>
-              <w:t>Description des tâches réalisées</w:t>
-            </w:r>
-            <w:r>
-              <w:rPr>
-                <w:noProof/>
-                <w:webHidden/>
+              <w:t>1.</w:t>
+            </w:r>
+            <w:r>
+              <w:rPr>
+                <w:rFonts w:eastAsiaTheme="minorEastAsia"/>
+                <w:noProof/>
+                <w:sz w:val="22"/>
+                <w:lang w:val="en-GB" w:eastAsia="en-GB"/>
               </w:rPr>
               <w:tab/>
             </w:r>
             <w:r>
               <w:rPr>
+                <w:rStyle w:val="Lienhypertexte"/>
+                <w:noProof/>
+              </w:rPr>
+              <w:t>Vérifier et décrire</w:t>
+            </w:r>
+            <w:r>
+              <w:rPr>
+                <w:noProof/>
+                <w:webHidden/>
+              </w:rPr>
+              <w:tab/>
+            </w:r>
+            <w:r>
+              <w:rPr>
                 <w:noProof/>
                 <w:webHidden/>
               </w:rPr>
@@ -4134,7 +4150,7 @@
                 <w:noProof/>
                 <w:webHidden/>
               </w:rPr>
-              <w:instrText xml:space="preserve"> PAGEREF _Toc124447631 \h </w:instrText>
+              <w:instrText xml:space="preserve"> PAGEREF _Toc124448436 \h </w:instrText>
             </w:r>
             <w:r>
               <w:rPr>
@@ -4169,6 +4185,7 @@
           <w:pPr>
             <w:pStyle w:val="TM2"/>
             <w:tabs>
+              <w:tab w:val="left" w:pos="880"/>
               <w:tab w:val="right" w:leader="dot" w:pos="9062"/>
             </w:tabs>
             <w:rPr>
@@ -4178,23 +4195,39 @@
               <w:lang w:val="en-GB" w:eastAsia="en-GB"/>
             </w:rPr>
           </w:pPr>
-          <w:hyperlink w:anchor="_Toc124447632" w:history="1">
+          <w:hyperlink w:anchor="_Toc124448437" w:history="1">
             <w:r>
               <w:rPr>
                 <w:rStyle w:val="Lienhypertexte"/>
                 <w:noProof/>
               </w:rPr>
-              <w:t>1 : Vérifier et décrire</w:t>
-            </w:r>
-            <w:r>
-              <w:rPr>
-                <w:noProof/>
-                <w:webHidden/>
+              <w:t>1.1.</w:t>
+            </w:r>
+            <w:r>
+              <w:rPr>
+                <w:rFonts w:eastAsiaTheme="minorEastAsia"/>
+                <w:noProof/>
+                <w:sz w:val="22"/>
+                <w:lang w:val="en-GB" w:eastAsia="en-GB"/>
               </w:rPr>
               <w:tab/>
             </w:r>
             <w:r>
               <w:rPr>
+                <w:rStyle w:val="Lienhypertexte"/>
+                <w:noProof/>
+              </w:rPr>
+              <w:t>Algo X</w:t>
+            </w:r>
+            <w:r>
+              <w:rPr>
+                <w:noProof/>
+                <w:webHidden/>
+              </w:rPr>
+              <w:tab/>
+            </w:r>
+            <w:r>
+              <w:rPr>
                 <w:noProof/>
                 <w:webHidden/>
               </w:rPr>
@@ -4205,7 +4238,7 @@
                 <w:noProof/>
                 <w:webHidden/>
               </w:rPr>
-              <w:instrText xml:space="preserve"> PAGEREF _Toc124447632 \h </w:instrText>
+              <w:instrText xml:space="preserve"> PAGEREF _Toc124448437 \h </w:instrText>
             </w:r>
             <w:r>
               <w:rPr>
@@ -4244,10 +4277,13 @@
               <w:tab w:val="right" w:leader="dot" w:pos="9062"/>
             </w:tabs>
             <w:rPr>
+              <w:rFonts w:eastAsiaTheme="minorEastAsia"/>
               <w:noProof/>
+              <w:sz w:val="22"/>
+              <w:lang w:val="en-GB" w:eastAsia="en-GB"/>
             </w:rPr>
           </w:pPr>
-          <w:hyperlink w:anchor="_Toc124447633" w:history="1">
+          <w:hyperlink w:anchor="_Toc124448438" w:history="1">
             <w:r>
               <w:rPr>
                 <w:rStyle w:val="Lienhypertexte"/>
@@ -4257,7 +4293,10 @@
             </w:r>
             <w:r>
               <w:rPr>
-                <w:noProof/>
+                <w:rFonts w:eastAsiaTheme="minorEastAsia"/>
+                <w:noProof/>
+                <w:sz w:val="22"/>
+                <w:lang w:val="en-GB" w:eastAsia="en-GB"/>
               </w:rPr>
               <w:tab/>
             </w:r>
@@ -4287,7 +4326,7 @@
                 <w:noProof/>
                 <w:webHidden/>
               </w:rPr>
-              <w:instrText xml:space="preserve"> PAGEREF _Toc124447633 \h </w:instrText>
+              <w:instrText xml:space="preserve"> PAGEREF _Toc124448438 \h </w:instrText>
             </w:r>
             <w:r>
               <w:rPr>
@@ -4326,10 +4365,13 @@
               <w:tab w:val="right" w:leader="dot" w:pos="9062"/>
             </w:tabs>
             <w:rPr>
+              <w:rFonts w:eastAsiaTheme="minorEastAsia"/>
               <w:noProof/>
+              <w:sz w:val="22"/>
+              <w:lang w:val="en-GB" w:eastAsia="en-GB"/>
             </w:rPr>
           </w:pPr>
-          <w:hyperlink w:anchor="_Toc124447634" w:history="1">
+          <w:hyperlink w:anchor="_Toc124448439" w:history="1">
             <w:r>
               <w:rPr>
                 <w:rStyle w:val="Lienhypertexte"/>
@@ -4339,7 +4381,10 @@
             </w:r>
             <w:r>
               <w:rPr>
-                <w:noProof/>
+                <w:rFonts w:eastAsiaTheme="minorEastAsia"/>
+                <w:noProof/>
+                <w:sz w:val="22"/>
+                <w:lang w:val="en-GB" w:eastAsia="en-GB"/>
               </w:rPr>
               <w:tab/>
             </w:r>
@@ -4369,7 +4414,7 @@
                 <w:noProof/>
                 <w:webHidden/>
               </w:rPr>
-              <w:instrText xml:space="preserve"> PAGEREF _Toc124447634 \h </w:instrText>
+              <w:instrText xml:space="preserve"> PAGEREF _Toc124448439 \h </w:instrText>
             </w:r>
             <w:r>
               <w:rPr>
@@ -4408,10 +4453,13 @@
               <w:tab w:val="right" w:leader="dot" w:pos="9062"/>
             </w:tabs>
             <w:rPr>
+              <w:rFonts w:eastAsiaTheme="minorEastAsia"/>
               <w:noProof/>
+              <w:sz w:val="22"/>
+              <w:lang w:val="en-GB" w:eastAsia="en-GB"/>
             </w:rPr>
           </w:pPr>
-          <w:hyperlink w:anchor="_Toc124447635" w:history="1">
+          <w:hyperlink w:anchor="_Toc124448440" w:history="1">
             <w:r>
               <w:rPr>
                 <w:rStyle w:val="Lienhypertexte"/>
@@ -4421,7 +4469,10 @@
             </w:r>
             <w:r>
               <w:rPr>
-                <w:noProof/>
+                <w:rFonts w:eastAsiaTheme="minorEastAsia"/>
+                <w:noProof/>
+                <w:sz w:val="22"/>
+                <w:lang w:val="en-GB" w:eastAsia="en-GB"/>
               </w:rPr>
               <w:tab/>
             </w:r>
@@ -4451,7 +4502,7 @@
                 <w:noProof/>
                 <w:webHidden/>
               </w:rPr>
-              <w:instrText xml:space="preserve"> PAGEREF _Toc124447635 \h </w:instrText>
+              <w:instrText xml:space="preserve"> PAGEREF _Toc124448440 \h </w:instrText>
             </w:r>
             <w:r>
               <w:rPr>
@@ -4472,6 +4523,94 @@
                 <w:webHidden/>
               </w:rPr>
               <w:t>1</w:t>
+            </w:r>
+            <w:r>
+              <w:rPr>
+                <w:noProof/>
+                <w:webHidden/>
+              </w:rPr>
+              <w:fldChar w:fldCharType="end"/>
+            </w:r>
+          </w:hyperlink>
+        </w:p>
+        <w:p>
+          <w:pPr>
+            <w:pStyle w:val="TM2"/>
+            <w:tabs>
+              <w:tab w:val="left" w:pos="880"/>
+              <w:tab w:val="right" w:leader="dot" w:pos="9062"/>
+            </w:tabs>
+            <w:rPr>
+              <w:rFonts w:eastAsiaTheme="minorEastAsia"/>
+              <w:noProof/>
+              <w:sz w:val="22"/>
+              <w:lang w:val="en-GB" w:eastAsia="en-GB"/>
+            </w:rPr>
+          </w:pPr>
+          <w:hyperlink w:anchor="_Toc124448441" w:history="1">
+            <w:r>
+              <w:rPr>
+                <w:rStyle w:val="Lienhypertexte"/>
+                <w:noProof/>
+              </w:rPr>
+              <w:t>1.2.</w:t>
+            </w:r>
+            <w:r>
+              <w:rPr>
+                <w:rFonts w:eastAsiaTheme="minorEastAsia"/>
+                <w:noProof/>
+                <w:sz w:val="22"/>
+                <w:lang w:val="en-GB" w:eastAsia="en-GB"/>
+              </w:rPr>
+              <w:tab/>
+            </w:r>
+            <w:r>
+              <w:rPr>
+                <w:rStyle w:val="Lienhypertexte"/>
+                <w:noProof/>
+              </w:rPr>
+              <w:t>Algo Y</w:t>
+            </w:r>
+            <w:r>
+              <w:rPr>
+                <w:noProof/>
+                <w:webHidden/>
+              </w:rPr>
+              <w:tab/>
+            </w:r>
+            <w:r>
+              <w:rPr>
+                <w:noProof/>
+                <w:webHidden/>
+              </w:rPr>
+              <w:fldChar w:fldCharType="begin"/>
+            </w:r>
+            <w:r>
+              <w:rPr>
+                <w:noProof/>
+                <w:webHidden/>
+              </w:rPr>
+              <w:instrText xml:space="preserve"> PAGEREF _Toc124448441 \h </w:instrText>
+            </w:r>
+            <w:r>
+              <w:rPr>
+                <w:noProof/>
+                <w:webHidden/>
+              </w:rPr>
+            </w:r>
+            <w:r>
+              <w:rPr>
+                <w:noProof/>
+                <w:webHidden/>
+              </w:rPr>
+              <w:fldChar w:fldCharType="separate"/>
+            </w:r>
+            <w:r>
+              <w:rPr>
+                <w:noProof/>
+                <w:webHidden/>
+              </w:rPr>
+              <w:t>2</w:t>
             </w:r>
             <w:r>
               <w:rPr>
@@ -4490,10 +4629,13 @@
               <w:tab w:val="right" w:leader="dot" w:pos="9062"/>
             </w:tabs>
             <w:rPr>
+              <w:rFonts w:eastAsiaTheme="minorEastAsia"/>
               <w:noProof/>
+              <w:sz w:val="22"/>
+              <w:lang w:val="en-GB" w:eastAsia="en-GB"/>
             </w:rPr>
           </w:pPr>
-          <w:hyperlink w:anchor="_Toc124447636" w:history="1">
+          <w:hyperlink w:anchor="_Toc124448442" w:history="1">
             <w:r>
               <w:rPr>
                 <w:rStyle w:val="Lienhypertexte"/>
@@ -4503,7 +4645,10 @@
             </w:r>
             <w:r>
               <w:rPr>
-                <w:noProof/>
+                <w:rFonts w:eastAsiaTheme="minorEastAsia"/>
+                <w:noProof/>
+                <w:sz w:val="22"/>
+                <w:lang w:val="en-GB" w:eastAsia="en-GB"/>
               </w:rPr>
               <w:tab/>
             </w:r>
@@ -4533,7 +4678,7 @@
                 <w:noProof/>
                 <w:webHidden/>
               </w:rPr>
-              <w:instrText xml:space="preserve"> PAGEREF _Toc124447636 \h </w:instrText>
+              <w:instrText xml:space="preserve"> PAGEREF _Toc124448442 \h </w:instrText>
             </w:r>
             <w:r>
               <w:rPr>
@@ -4572,10 +4717,13 @@
               <w:tab w:val="right" w:leader="dot" w:pos="9062"/>
             </w:tabs>
             <w:rPr>
+              <w:rFonts w:eastAsiaTheme="minorEastAsia"/>
               <w:noProof/>
+              <w:sz w:val="22"/>
+              <w:lang w:val="en-GB" w:eastAsia="en-GB"/>
             </w:rPr>
           </w:pPr>
-          <w:hyperlink w:anchor="_Toc124447637" w:history="1">
+          <w:hyperlink w:anchor="_Toc124448443" w:history="1">
             <w:r>
               <w:rPr>
                 <w:rStyle w:val="Lienhypertexte"/>
@@ -4585,7 +4733,10 @@
             </w:r>
             <w:r>
               <w:rPr>
-                <w:noProof/>
+                <w:rFonts w:eastAsiaTheme="minorEastAsia"/>
+                <w:noProof/>
+                <w:sz w:val="22"/>
+                <w:lang w:val="en-GB" w:eastAsia="en-GB"/>
               </w:rPr>
               <w:tab/>
             </w:r>
@@ -4615,7 +4766,7 @@
                 <w:noProof/>
                 <w:webHidden/>
               </w:rPr>
-              <w:instrText xml:space="preserve"> PAGEREF _Toc124447637 \h </w:instrText>
+              <w:instrText xml:space="preserve"> PAGEREF _Toc124448443 \h </w:instrText>
             </w:r>
             <w:r>
               <w:rPr>
@@ -4654,10 +4805,13 @@
               <w:tab w:val="right" w:leader="dot" w:pos="9062"/>
             </w:tabs>
             <w:rPr>
+              <w:rFonts w:eastAsiaTheme="minorEastAsia"/>
               <w:noProof/>
+              <w:sz w:val="22"/>
+              <w:lang w:val="en-GB" w:eastAsia="en-GB"/>
             </w:rPr>
           </w:pPr>
-          <w:hyperlink w:anchor="_Toc124447638" w:history="1">
+          <w:hyperlink w:anchor="_Toc124448444" w:history="1">
             <w:r>
               <w:rPr>
                 <w:rStyle w:val="Lienhypertexte"/>
@@ -4667,7 +4821,10 @@
             </w:r>
             <w:r>
               <w:rPr>
-                <w:noProof/>
+                <w:rFonts w:eastAsiaTheme="minorEastAsia"/>
+                <w:noProof/>
+                <w:sz w:val="22"/>
+                <w:lang w:val="en-GB" w:eastAsia="en-GB"/>
               </w:rPr>
               <w:tab/>
             </w:r>
@@ -4697,7 +4854,95 @@
                 <w:noProof/>
                 <w:webHidden/>
               </w:rPr>
-              <w:instrText xml:space="preserve"> PAGEREF _Toc124447638 \h </w:instrText>
+              <w:instrText xml:space="preserve"> PAGEREF _Toc124448444 \h </w:instrText>
+            </w:r>
+            <w:r>
+              <w:rPr>
+                <w:noProof/>
+                <w:webHidden/>
+              </w:rPr>
+            </w:r>
+            <w:r>
+              <w:rPr>
+                <w:noProof/>
+                <w:webHidden/>
+              </w:rPr>
+              <w:fldChar w:fldCharType="separate"/>
+            </w:r>
+            <w:r>
+              <w:rPr>
+                <w:noProof/>
+                <w:webHidden/>
+              </w:rPr>
+              <w:t>3</w:t>
+            </w:r>
+            <w:r>
+              <w:rPr>
+                <w:noProof/>
+                <w:webHidden/>
+              </w:rPr>
+              <w:fldChar w:fldCharType="end"/>
+            </w:r>
+          </w:hyperlink>
+        </w:p>
+        <w:p>
+          <w:pPr>
+            <w:pStyle w:val="TM2"/>
+            <w:tabs>
+              <w:tab w:val="left" w:pos="880"/>
+              <w:tab w:val="right" w:leader="dot" w:pos="9062"/>
+            </w:tabs>
+            <w:rPr>
+              <w:rFonts w:eastAsiaTheme="minorEastAsia"/>
+              <w:noProof/>
+              <w:sz w:val="22"/>
+              <w:lang w:val="en-GB" w:eastAsia="en-GB"/>
+            </w:rPr>
+          </w:pPr>
+          <w:hyperlink w:anchor="_Toc124448445" w:history="1">
+            <w:r>
+              <w:rPr>
+                <w:rStyle w:val="Lienhypertexte"/>
+                <w:noProof/>
+              </w:rPr>
+              <w:t>1.3.</w:t>
+            </w:r>
+            <w:r>
+              <w:rPr>
+                <w:rFonts w:eastAsiaTheme="minorEastAsia"/>
+                <w:noProof/>
+                <w:sz w:val="22"/>
+                <w:lang w:val="en-GB" w:eastAsia="en-GB"/>
+              </w:rPr>
+              <w:tab/>
+            </w:r>
+            <w:r>
+              <w:rPr>
+                <w:rStyle w:val="Lienhypertexte"/>
+                <w:noProof/>
+              </w:rPr>
+              <w:t>Algo Z</w:t>
+            </w:r>
+            <w:r>
+              <w:rPr>
+                <w:noProof/>
+                <w:webHidden/>
+              </w:rPr>
+              <w:tab/>
+            </w:r>
+            <w:r>
+              <w:rPr>
+                <w:noProof/>
+                <w:webHidden/>
+              </w:rPr>
+              <w:fldChar w:fldCharType="begin"/>
+            </w:r>
+            <w:r>
+              <w:rPr>
+                <w:noProof/>
+                <w:webHidden/>
+              </w:rPr>
+              <w:instrText xml:space="preserve"> PAGEREF _Toc124448445 \h </w:instrText>
             </w:r>
             <w:r>
               <w:rPr>
@@ -4736,10 +4981,13 @@
               <w:tab w:val="right" w:leader="dot" w:pos="9062"/>
             </w:tabs>
             <w:rPr>
+              <w:rFonts w:eastAsiaTheme="minorEastAsia"/>
               <w:noProof/>
+              <w:sz w:val="22"/>
+              <w:lang w:val="en-GB" w:eastAsia="en-GB"/>
             </w:rPr>
           </w:pPr>
-          <w:hyperlink w:anchor="_Toc124447639" w:history="1">
+          <w:hyperlink w:anchor="_Toc124448446" w:history="1">
             <w:r>
               <w:rPr>
                 <w:rStyle w:val="Lienhypertexte"/>
@@ -4749,7 +4997,10 @@
             </w:r>
             <w:r>
               <w:rPr>
-                <w:noProof/>
+                <w:rFonts w:eastAsiaTheme="minorEastAsia"/>
+                <w:noProof/>
+                <w:sz w:val="22"/>
+                <w:lang w:val="en-GB" w:eastAsia="en-GB"/>
               </w:rPr>
               <w:tab/>
             </w:r>
@@ -4779,7 +5030,7 @@
                 <w:noProof/>
                 <w:webHidden/>
               </w:rPr>
-              <w:instrText xml:space="preserve"> PAGEREF _Toc124447639 \h </w:instrText>
+              <w:instrText xml:space="preserve"> PAGEREF _Toc124448446 \h </w:instrText>
             </w:r>
             <w:r>
               <w:rPr>
@@ -4818,10 +5069,13 @@
               <w:tab w:val="right" w:leader="dot" w:pos="9062"/>
             </w:tabs>
             <w:rPr>
+              <w:rFonts w:eastAsiaTheme="minorEastAsia"/>
               <w:noProof/>
+              <w:sz w:val="22"/>
+              <w:lang w:val="en-GB" w:eastAsia="en-GB"/>
             </w:rPr>
           </w:pPr>
-          <w:hyperlink w:anchor="_Toc124447640" w:history="1">
+          <w:hyperlink w:anchor="_Toc124448447" w:history="1">
             <w:r>
               <w:rPr>
                 <w:rStyle w:val="Lienhypertexte"/>
@@ -4831,7 +5085,10 @@
             </w:r>
             <w:r>
               <w:rPr>
-                <w:noProof/>
+                <w:rFonts w:eastAsiaTheme="minorEastAsia"/>
+                <w:noProof/>
+                <w:sz w:val="22"/>
+                <w:lang w:val="en-GB" w:eastAsia="en-GB"/>
               </w:rPr>
               <w:tab/>
             </w:r>
@@ -4861,7 +5118,7 @@
                 <w:noProof/>
                 <w:webHidden/>
               </w:rPr>
-              <w:instrText xml:space="preserve"> PAGEREF _Toc124447640 \h </w:instrText>
+              <w:instrText xml:space="preserve"> PAGEREF _Toc124448447 \h </w:instrText>
             </w:r>
             <w:r>
               <w:rPr>
@@ -4900,10 +5157,13 @@
               <w:tab w:val="right" w:leader="dot" w:pos="9062"/>
             </w:tabs>
             <w:rPr>
+              <w:rFonts w:eastAsiaTheme="minorEastAsia"/>
               <w:noProof/>
+              <w:sz w:val="22"/>
+              <w:lang w:val="en-GB" w:eastAsia="en-GB"/>
             </w:rPr>
           </w:pPr>
-          <w:hyperlink w:anchor="_Toc124447641" w:history="1">
+          <w:hyperlink w:anchor="_Toc124448448" w:history="1">
             <w:r>
               <w:rPr>
                 <w:rStyle w:val="Lienhypertexte"/>
@@ -4913,7 +5173,10 @@
             </w:r>
             <w:r>
               <w:rPr>
-                <w:noProof/>
+                <w:rFonts w:eastAsiaTheme="minorEastAsia"/>
+                <w:noProof/>
+                <w:sz w:val="22"/>
+                <w:lang w:val="en-GB" w:eastAsia="en-GB"/>
               </w:rPr>
               <w:tab/>
             </w:r>
@@ -4943,7 +5206,7 @@
                 <w:noProof/>
                 <w:webHidden/>
               </w:rPr>
-              <w:instrText xml:space="preserve"> PAGEREF _Toc124447641 \h </w:instrText>
+              <w:instrText xml:space="preserve"> PAGEREF _Toc124448448 \h </w:instrText>
             </w:r>
             <w:r>
               <w:rPr>
@@ -4976,9 +5239,9 @@
         </w:p>
         <w:p>
           <w:pPr>
-            <w:pStyle w:val="TM2"/>
+            <w:pStyle w:val="TM1"/>
             <w:tabs>
-              <w:tab w:val="left" w:pos="660"/>
+              <w:tab w:val="left" w:pos="480"/>
               <w:tab w:val="right" w:leader="dot" w:pos="9062"/>
             </w:tabs>
             <w:rPr>
@@ -4988,7 +5251,7 @@
               <w:lang w:val="en-GB" w:eastAsia="en-GB"/>
             </w:rPr>
           </w:pPr>
-          <w:hyperlink w:anchor="_Toc124447642" w:history="1">
+          <w:hyperlink w:anchor="_Toc124448449" w:history="1">
             <w:r>
               <w:rPr>
                 <w:rStyle w:val="Lienhypertexte"/>
@@ -5031,7 +5294,7 @@
                 <w:noProof/>
                 <w:webHidden/>
               </w:rPr>
-              <w:instrText xml:space="preserve"> PAGEREF _Toc124447642 \h </w:instrText>
+              <w:instrText xml:space="preserve"> PAGEREF _Toc124448449 \h </w:instrText>
             </w:r>
             <w:r>
               <w:rPr>
@@ -5064,9 +5327,9 @@
         </w:p>
         <w:p>
           <w:pPr>
-            <w:pStyle w:val="TM2"/>
+            <w:pStyle w:val="TM1"/>
             <w:tabs>
-              <w:tab w:val="left" w:pos="660"/>
+              <w:tab w:val="left" w:pos="480"/>
               <w:tab w:val="right" w:leader="dot" w:pos="9062"/>
             </w:tabs>
             <w:rPr>
@@ -5076,7 +5339,7 @@
               <w:lang w:val="en-GB" w:eastAsia="en-GB"/>
             </w:rPr>
           </w:pPr>
-          <w:hyperlink w:anchor="_Toc124447643" w:history="1">
+          <w:hyperlink w:anchor="_Toc124448450" w:history="1">
             <w:r>
               <w:rPr>
                 <w:rStyle w:val="Lienhypertexte"/>
@@ -5119,7 +5382,7 @@
                 <w:noProof/>
                 <w:webHidden/>
               </w:rPr>
-              <w:instrText xml:space="preserve"> PAGEREF _Toc124447643 \h </w:instrText>
+              <w:instrText xml:space="preserve"> PAGEREF _Toc124448450 \h </w:instrText>
             </w:r>
             <w:r>
               <w:rPr>
@@ -5152,9 +5415,9 @@
         </w:p>
         <w:p>
           <w:pPr>
-            <w:pStyle w:val="TM2"/>
+            <w:pStyle w:val="TM1"/>
             <w:tabs>
-              <w:tab w:val="left" w:pos="660"/>
+              <w:tab w:val="left" w:pos="480"/>
               <w:tab w:val="right" w:leader="dot" w:pos="9062"/>
             </w:tabs>
             <w:rPr>
@@ -5164,7 +5427,7 @@
               <w:lang w:val="en-GB" w:eastAsia="en-GB"/>
             </w:rPr>
           </w:pPr>
-          <w:hyperlink w:anchor="_Toc124447644" w:history="1">
+          <w:hyperlink w:anchor="_Toc124448451" w:history="1">
             <w:r>
               <w:rPr>
                 <w:rStyle w:val="Lienhypertexte"/>
@@ -5207,7 +5470,7 @@
                 <w:noProof/>
                 <w:webHidden/>
               </w:rPr>
-              <w:instrText xml:space="preserve"> PAGEREF _Toc124447644 \h </w:instrText>
+              <w:instrText xml:space="preserve"> PAGEREF _Toc124448451 \h </w:instrText>
             </w:r>
             <w:r>
               <w:rPr>
@@ -5253,7 +5516,7 @@
       <w:pPr>
         <w:pStyle w:val="Titre1"/>
         <w:sectPr>
-          <w:footerReference w:type="first" r:id="rId9"/>
+          <w:footerReference w:type="first" r:id="rId10"/>
           <w:pgSz w:w="11906" w:h="16838"/>
           <w:pgMar w:top="1417" w:right="1417" w:bottom="1417" w:left="1417" w:header="708" w:footer="708" w:gutter="0"/>
           <w:pgNumType w:fmt="lowerRoman" w:start="1"/>
@@ -5266,43 +5529,48 @@
     <w:p>
       <w:pPr>
         <w:pStyle w:val="Titre1"/>
+        <w:numPr>
+          <w:ilvl w:val="0"/>
+          <w:numId w:val="4"/>
+        </w:numPr>
       </w:pPr>
-      <w:bookmarkStart w:id="1" w:name="_Toc124447631"/>
+      <w:bookmarkStart w:id="0" w:name="_Toc124448436"/>
       <w:r>
         <w:lastRenderedPageBreak/>
-        <w:t>Description des tâches réalisées</w:t>
-      </w:r>
-      <w:bookmarkEnd w:id="1"/>
+        <w:t>Vérifier</w:t>
+      </w:r>
+      <w:r>
+        <w:t xml:space="preserve"> et décrire</w:t>
+      </w:r>
+      <w:bookmarkEnd w:id="0"/>
+      <w:r>
+        <w:t> </w:t>
+      </w:r>
     </w:p>
     <w:p>
       <w:pPr>
         <w:pStyle w:val="Titre2"/>
-      </w:pPr>
-      <w:bookmarkStart w:id="2" w:name="_Toc124447632"/>
-      <w:r>
-        <w:t>1 : Vérifier</w:t>
-      </w:r>
-      <w:r>
-        <w:t xml:space="preserve"> et décrire</w:t>
-      </w:r>
-      <w:bookmarkEnd w:id="2"/>
-      <w:r>
-        <w:t> </w:t>
-      </w:r>
-    </w:p>
-    <w:p>
-      <w:pPr>
-        <w:pStyle w:val="Paragraphedeliste"/>
         <w:numPr>
           <w:ilvl w:val="1"/>
           <w:numId w:val="4"/>
         </w:numPr>
       </w:pPr>
-      <w:r>
-        <w:t xml:space="preserve">ALGO </w:t>
-      </w:r>
-      <w:r>
-        <w:t xml:space="preserve">X </w:t>
+      <w:bookmarkStart w:id="1" w:name="_Toc124448437"/>
+      <w:r>
+        <w:t>A</w:t>
+      </w:r>
+      <w:r>
+        <w:t>lgo</w:t>
+      </w:r>
+      <w:r>
+        <w:t xml:space="preserve"> </w:t>
+      </w:r>
+      <w:r>
+        <w:t>X</w:t>
+      </w:r>
+      <w:bookmarkEnd w:id="1"/>
+      <w:r>
+        <w:t xml:space="preserve"> </w:t>
       </w:r>
     </w:p>
     <w:p>
@@ -5316,14 +5584,14 @@
           <w:noProof/>
         </w:rPr>
       </w:pPr>
-      <w:bookmarkStart w:id="3" w:name="_Toc124447633"/>
+      <w:bookmarkStart w:id="2" w:name="_Toc124448438"/>
       <w:r>
         <w:rPr>
           <w:noProof/>
         </w:rPr>
         <w:t>Analyse théorique</w:t>
       </w:r>
-      <w:bookmarkEnd w:id="3"/>
+      <w:bookmarkEnd w:id="2"/>
     </w:p>
     <w:p>
       <w:pPr>
@@ -5401,7 +5669,7 @@
           <w:numId w:val="4"/>
         </w:numPr>
       </w:pPr>
-      <w:bookmarkStart w:id="4" w:name="_Toc124447634"/>
+      <w:bookmarkStart w:id="3" w:name="_Toc124448439"/>
       <w:r>
         <w:rPr>
           <w:noProof/>
@@ -5430,7 +5698,7 @@
                     <pic:cNvPicPr/>
                   </pic:nvPicPr>
                   <pic:blipFill rotWithShape="1">
-                    <a:blip r:embed="rId10">
+                    <a:blip r:embed="rId11">
                       <a:extLst>
                         <a:ext uri="{28A0092B-C50C-407E-A947-70E740481C1C}">
                           <a14:useLocalDpi xmlns:a14="http://schemas.microsoft.com/office/drawing/2010/main" val="0"/>
@@ -5472,7 +5740,7 @@
       <w:r>
         <w:t>Analyse pratique</w:t>
       </w:r>
-      <w:bookmarkEnd w:id="4"/>
+      <w:bookmarkEnd w:id="3"/>
     </w:p>
     <w:p/>
     <w:p>
@@ -5483,29 +5751,40 @@
           <w:numId w:val="4"/>
         </w:numPr>
       </w:pPr>
-      <w:bookmarkStart w:id="5" w:name="_Toc124447635"/>
+      <w:bookmarkStart w:id="4" w:name="_Toc124448440"/>
       <w:r>
         <w:t>Description de la complexité temporelle et spatiale</w:t>
       </w:r>
-      <w:bookmarkEnd w:id="5"/>
+      <w:bookmarkEnd w:id="4"/>
     </w:p>
     <w:p/>
     <w:p/>
     <w:p/>
     <w:p>
       <w:pPr>
-        <w:pStyle w:val="Paragraphedeliste"/>
+        <w:pStyle w:val="Titre2"/>
         <w:numPr>
           <w:ilvl w:val="1"/>
           <w:numId w:val="4"/>
         </w:numPr>
       </w:pPr>
+      <w:bookmarkStart w:id="5" w:name="_Toc124448441"/>
       <w:r>
         <w:lastRenderedPageBreak/>
-        <w:t xml:space="preserve">ALGO </w:t>
-      </w:r>
-      <w:r>
-        <w:t>Y </w:t>
+        <w:t>A</w:t>
+      </w:r>
+      <w:r>
+        <w:t>lgo</w:t>
+      </w:r>
+      <w:r>
+        <w:t xml:space="preserve"> </w:t>
+      </w:r>
+      <w:r>
+        <w:t>Y</w:t>
+      </w:r>
+      <w:bookmarkEnd w:id="5"/>
+      <w:r>
+        <w:t> </w:t>
       </w:r>
     </w:p>
     <w:p>
@@ -5516,7 +5795,7 @@
           <w:numId w:val="4"/>
         </w:numPr>
       </w:pPr>
-      <w:bookmarkStart w:id="6" w:name="_Toc124447636"/>
+      <w:bookmarkStart w:id="6" w:name="_Toc124448442"/>
       <w:r>
         <w:t>Analyse théorique</w:t>
       </w:r>
@@ -5588,13 +5867,7 @@
       </w:r>
       <w:proofErr w:type="spellEnd"/>
       <w:r>
-        <w:t xml:space="preserve"> est un algorithme récursif, et utilise une méthode « diviser pour régner », c’est-à-dire qu’il divise le tableau qu’il </w:t>
-      </w:r>
-      <w:r>
-        <w:t>prend</w:t>
-      </w:r>
-      <w:r>
-        <w:t xml:space="preserve"> en paramètre en deux parties. Pour cela, on teste d’abord si i (indice minimum) est égal à j (indice maximum), ce qui entrainerait l’arrêt de la fonction</w:t>
+        <w:t xml:space="preserve"> est un algorithme récursif, et utilise une méthode « diviser pour régner », c’est-à-dire qu’il divise le tableau qu’il prend en paramètre en deux parties. Pour cela, on teste d’abord si i (indice minimum) est égal à j (indice maximum), ce qui entrainerait l’arrêt de la fonction</w:t>
       </w:r>
       <w:r>
         <w:t xml:space="preserve"> (car un tableau qui n’aurait qu’un élément serait déjà trié)</w:t>
@@ -5729,7 +6002,7 @@
           <w:numId w:val="4"/>
         </w:numPr>
       </w:pPr>
-      <w:bookmarkStart w:id="7" w:name="_Toc124447637"/>
+      <w:bookmarkStart w:id="7" w:name="_Toc124448443"/>
       <w:r>
         <w:rPr>
           <w:noProof/>
@@ -5759,7 +6032,7 @@
                     <pic:cNvPicPr/>
                   </pic:nvPicPr>
                   <pic:blipFill rotWithShape="1">
-                    <a:blip r:embed="rId11">
+                    <a:blip r:embed="rId12">
                       <a:extLst>
                         <a:ext uri="{28A0092B-C50C-407E-A947-70E740481C1C}">
                           <a14:useLocalDpi xmlns:a14="http://schemas.microsoft.com/office/drawing/2010/main" val="0"/>
@@ -5812,7 +6085,7 @@
           <w:numId w:val="4"/>
         </w:numPr>
       </w:pPr>
-      <w:bookmarkStart w:id="8" w:name="_Toc124447638"/>
+      <w:bookmarkStart w:id="8" w:name="_Toc124448444"/>
       <w:r>
         <w:t>Description de la complexité temporelle et spatiale</w:t>
       </w:r>
@@ -5826,17 +6099,28 @@
     <w:p/>
     <w:p>
       <w:pPr>
-        <w:pStyle w:val="Paragraphedeliste"/>
+        <w:pStyle w:val="Titre2"/>
         <w:numPr>
           <w:ilvl w:val="1"/>
           <w:numId w:val="4"/>
         </w:numPr>
       </w:pPr>
-      <w:r>
-        <w:t xml:space="preserve">ALGO </w:t>
-      </w:r>
-      <w:r>
-        <w:t>Z </w:t>
+      <w:bookmarkStart w:id="9" w:name="_Toc124448445"/>
+      <w:r>
+        <w:t>A</w:t>
+      </w:r>
+      <w:r>
+        <w:t>lgo</w:t>
+      </w:r>
+      <w:r>
+        <w:t xml:space="preserve"> </w:t>
+      </w:r>
+      <w:r>
+        <w:t>Z</w:t>
+      </w:r>
+      <w:bookmarkEnd w:id="9"/>
+      <w:r>
+        <w:t> </w:t>
       </w:r>
     </w:p>
     <w:p>
@@ -5847,11 +6131,11 @@
           <w:numId w:val="4"/>
         </w:numPr>
       </w:pPr>
-      <w:bookmarkStart w:id="9" w:name="_Toc124447639"/>
+      <w:bookmarkStart w:id="10" w:name="_Toc124448446"/>
       <w:r>
         <w:t>Analyse théorique</w:t>
       </w:r>
-      <w:bookmarkEnd w:id="9"/>
+      <w:bookmarkEnd w:id="10"/>
     </w:p>
     <w:p>
       <w:pPr>
@@ -6000,12 +6284,12 @@
           <w:numId w:val="4"/>
         </w:numPr>
       </w:pPr>
-      <w:bookmarkStart w:id="10" w:name="_Toc124447640"/>
+      <w:bookmarkStart w:id="11" w:name="_Toc124448447"/>
       <w:r>
         <w:lastRenderedPageBreak/>
         <w:t>Analyse pratique</w:t>
       </w:r>
-      <w:bookmarkEnd w:id="10"/>
+      <w:bookmarkEnd w:id="11"/>
       <w:r>
         <w:t xml:space="preserve"> </w:t>
       </w:r>
@@ -6039,7 +6323,7 @@
                     <pic:cNvPicPr/>
                   </pic:nvPicPr>
                   <pic:blipFill rotWithShape="1">
-                    <a:blip r:embed="rId12">
+                    <a:blip r:embed="rId13">
                       <a:extLst>
                         <a:ext uri="{28A0092B-C50C-407E-A947-70E740481C1C}">
                           <a14:useLocalDpi xmlns:a14="http://schemas.microsoft.com/office/drawing/2010/main" val="0"/>
@@ -6088,11 +6372,11 @@
           <w:numId w:val="4"/>
         </w:numPr>
       </w:pPr>
-      <w:bookmarkStart w:id="11" w:name="_Toc124447641"/>
+      <w:bookmarkStart w:id="12" w:name="_Toc124448448"/>
       <w:r>
         <w:t>Description de la complexité temporelle et spatiale</w:t>
       </w:r>
-      <w:bookmarkEnd w:id="11"/>
+      <w:bookmarkEnd w:id="12"/>
     </w:p>
     <w:p>
       <w:pPr>
@@ -6185,52 +6469,15 @@
     </w:p>
     <w:p>
       <w:pPr>
-        <w:pStyle w:val="Titre2"/>
+        <w:pStyle w:val="Titre1"/>
         <w:numPr>
           <w:ilvl w:val="0"/>
           <w:numId w:val="4"/>
         </w:numPr>
       </w:pPr>
-      <w:bookmarkStart w:id="12" w:name="_Toc124447642"/>
+      <w:bookmarkStart w:id="13" w:name="_Toc124448449"/>
       <w:r>
         <w:t>Comparer</w:t>
-      </w:r>
-      <w:bookmarkEnd w:id="12"/>
-    </w:p>
-    <w:p>
-      <w:pPr>
-        <w:pStyle w:val="Paragraphedeliste"/>
-        <w:numPr>
-          <w:ilvl w:val="0"/>
-          <w:numId w:val="1"/>
-        </w:numPr>
-      </w:pPr>
-      <w:r>
-        <w:t xml:space="preserve"> </w:t>
-      </w:r>
-      <w:proofErr w:type="gramStart"/>
-      <w:r>
-        <w:t>c</w:t>
-      </w:r>
-      <w:r>
-        <w:t>omparer</w:t>
-      </w:r>
-      <w:proofErr w:type="gramEnd"/>
-      <w:r>
-        <w:t xml:space="preserve"> la performance pratique de ces trois algorithmes entre eux, en ce qui concerne le temps d'exécution. Vous pourrez par exemple évaluer celle-ci en fonction de la taille et/ou de la nature des entrées, et présenter les résultats sous forme de tableaux ou de graphiques que vous commenterez. Vous ferez également le lien avec vos conclusions de la tâche précédente concernant le temps d'exécution théorique.</w:t>
-      </w:r>
-    </w:p>
-    <w:p>
-      <w:pPr>
-        <w:pStyle w:val="Titre2"/>
-        <w:numPr>
-          <w:ilvl w:val="0"/>
-          <w:numId w:val="4"/>
-        </w:numPr>
-      </w:pPr>
-      <w:bookmarkStart w:id="13" w:name="_Toc124447643"/>
-      <w:r>
-        <w:t>Ecriture d’un algorithme de tri</w:t>
       </w:r>
       <w:bookmarkEnd w:id="13"/>
     </w:p>
@@ -6243,31 +6490,68 @@
         </w:numPr>
       </w:pPr>
       <w:r>
-        <w:t xml:space="preserve">Écrire votre propre algorithme de tri. Vous donnerez sa description, et le comparerez aux trois algorithmes reçus. Vous pourrez par exemple vous inspirer de l'un des algorithmes que vous avez reçu en essayant de l'améliorer, ou bien d'un autre algorithme : vu en cours, ou trouvé dans la littérature. Vous l'écrirez en Python, et vous n'utiliserez pas un algorithme de tri déjà fourni par une librairie. L'évaluation de cette tâche ne repose pas sur le fait de produire un algorithme "meilleur" que ceux que vous </w:t>
-      </w:r>
-      <w:r>
-        <w:lastRenderedPageBreak/>
-        <w:t>aurez reçus, mais surtout sur l'explication de votre solution et ses différences par rapport aux autres algorithmes.</w:t>
+        <w:t xml:space="preserve"> </w:t>
+      </w:r>
+      <w:proofErr w:type="gramStart"/>
+      <w:r>
+        <w:t>c</w:t>
+      </w:r>
+      <w:r>
+        <w:t>omparer</w:t>
+      </w:r>
+      <w:proofErr w:type="gramEnd"/>
+      <w:r>
+        <w:t xml:space="preserve"> la performance pratique de ces trois algorithmes entre eux, en ce qui concerne le temps d'exécution. Vous pourrez par exemple évaluer celle-ci en fonction de la taille et/ou de la nature des entrées, et présenter les résultats sous forme de tableaux ou de graphiques que vous commenterez. Vous ferez également le lien avec vos conclusions de la tâche précédente concernant le temps d'exécution théorique.</w:t>
       </w:r>
     </w:p>
     <w:p>
       <w:pPr>
-        <w:pStyle w:val="Titre2"/>
+        <w:pStyle w:val="Titre1"/>
         <w:numPr>
           <w:ilvl w:val="0"/>
           <w:numId w:val="4"/>
         </w:numPr>
       </w:pPr>
-      <w:bookmarkStart w:id="14" w:name="_Toc124447644"/>
-      <w:r>
-        <w:t>Contribution individuelle au projet</w:t>
+      <w:bookmarkStart w:id="14" w:name="_Toc124448450"/>
+      <w:r>
+        <w:t>Ecriture d’un algorithme de tri</w:t>
       </w:r>
       <w:bookmarkEnd w:id="14"/>
-      <w:r>
-        <w:t xml:space="preserve"> </w:t>
-      </w:r>
     </w:p>
     <w:p>
+      <w:pPr>
+        <w:pStyle w:val="Paragraphedeliste"/>
+        <w:numPr>
+          <w:ilvl w:val="0"/>
+          <w:numId w:val="1"/>
+        </w:numPr>
+      </w:pPr>
+      <w:r>
+        <w:t xml:space="preserve">Écrire votre propre algorithme de tri. Vous donnerez sa description, et le comparerez aux trois algorithmes reçus. Vous pourrez par exemple vous inspirer de l'un des algorithmes que vous avez reçu en essayant de l'améliorer, ou bien d'un autre algorithme : vu en cours, ou trouvé dans la littérature. Vous l'écrirez en Python, et vous n'utiliserez pas un algorithme de tri déjà fourni par une librairie. L'évaluation de cette </w:t>
+      </w:r>
+      <w:r>
+        <w:lastRenderedPageBreak/>
+        <w:t>tâche ne repose pas sur le fait de produire un algorithme "meilleur" que ceux que vous aurez reçus, mais surtout sur l'explication de votre solution et ses différences par rapport aux autres algorithmes.</w:t>
+      </w:r>
+    </w:p>
+    <w:p>
+      <w:pPr>
+        <w:pStyle w:val="Titre1"/>
+        <w:numPr>
+          <w:ilvl w:val="0"/>
+          <w:numId w:val="4"/>
+        </w:numPr>
+      </w:pPr>
+      <w:bookmarkStart w:id="15" w:name="_Toc124448451"/>
+      <w:r>
+        <w:t>Contribution individuelle au projet</w:t>
+      </w:r>
+      <w:bookmarkEnd w:id="15"/>
+      <w:r>
+        <w:t xml:space="preserve"> </w:t>
+      </w:r>
+    </w:p>
+    <w:p>
       <w:r>
         <w:t xml:space="preserve">J’ai fait description algo Z + algo Y et Audran a fait description algo X + les courbes </w:t>
       </w:r>
@@ -6295,9 +6579,11 @@
       <w:r>
         <w:t xml:space="preserve"> + modification algo Z ensemble. </w:t>
       </w:r>
+      <w:bookmarkStart w:id="16" w:name="_GoBack"/>
+      <w:bookmarkEnd w:id="16"/>
     </w:p>
     <w:sectPr>
-      <w:footerReference w:type="first" r:id="rId13"/>
+      <w:footerReference w:type="first" r:id="rId14"/>
       <w:pgSz w:w="11906" w:h="16838"/>
       <w:pgMar w:top="1417" w:right="1417" w:bottom="1417" w:left="1417" w:header="708" w:footer="708" w:gutter="0"/>
       <w:pgNumType w:start="1"/>
@@ -6336,31 +6622,14 @@
 
 <file path=word/footer1.xml><?xml version="1.0" encoding="utf-8"?>
 <w:ftr xmlns:wpc="http://schemas.microsoft.com/office/word/2010/wordprocessingCanvas" xmlns:cx="http://schemas.microsoft.com/office/drawing/2014/chartex" xmlns:cx1="http://schemas.microsoft.com/office/drawing/2015/9/8/chartex" xmlns:cx2="http://schemas.microsoft.com/office/drawing/2015/10/21/chartex" xmlns:cx3="http://schemas.microsoft.com/office/drawing/2016/5/9/chartex" xmlns:cx4="http://schemas.microsoft.com/office/drawing/2016/5/10/chartex" xmlns:cx5="http://schemas.microsoft.com/office/drawing/2016/5/11/chartex" xmlns:cx6="http://schemas.microsoft.com/office/drawing/2016/5/12/chartex" xmlns:cx7="http://schemas.microsoft.com/office/drawing/2016/5/13/chartex" xmlns:cx8="http://schemas.microsoft.com/office/drawing/2016/5/14/chartex" xmlns:mc="http://schemas.openxmlformats.org/markup-compatibility/2006" xmlns:aink="http://schemas.microsoft.com/office/drawing/2016/ink" xmlns:am3d="http://schemas.microsoft.com/office/drawing/2017/model3d" xmlns:o="urn:schemas-microsoft-com:office:office" xmlns:r="http://schemas.openxmlformats.org/officeDocument/2006/relationships" xmlns:m="http://schemas.openxmlformats.org/officeDocument/2006/math" xmlns:v="urn:schemas-microsoft-com:vml" xmlns:wp14="http://schemas.microsoft.com/office/word/2010/wordprocessingDrawing" xmlns:wp="http://schemas.openxmlformats.org/drawingml/2006/wordprocessingDrawing" xmlns:w10="urn:schemas-microsoft-com:office:word" xmlns:w="http://schemas.openxmlformats.org/wordprocessingml/2006/main" xmlns:w14="http://schemas.microsoft.com/office/word/2010/wordml" xmlns:w15="http://schemas.microsoft.com/office/word/2012/wordml" xmlns:w16cid="http://schemas.microsoft.com/office/word/2016/wordml/cid" xmlns:w16se="http://schemas.microsoft.com/office/word/2015/wordml/symex" xmlns:wpg="http://schemas.microsoft.com/office/word/2010/wordprocessingGroup" xmlns:wpi="http://schemas.microsoft.com/office/word/2010/wordprocessingInk" xmlns:wne="http://schemas.microsoft.com/office/word/2006/wordml" xmlns:wps="http://schemas.microsoft.com/office/word/2010/wordprocessingShape" mc:Ignorable="w14 w15 w16se w16cid wp14">
-  <w:p>
-    <w:pPr>
-      <w:pStyle w:val="Pieddepage"/>
-      <w:jc w:val="right"/>
-    </w:pPr>
-  </w:p>
-  <w:p>
-    <w:pPr>
-      <w:pStyle w:val="Pieddepage"/>
-    </w:pPr>
-  </w:p>
-</w:ftr>
-</file>
-
-<file path=word/footer2.xml><?xml version="1.0" encoding="utf-8"?>
-<w:ftr xmlns:wpc="http://schemas.microsoft.com/office/word/2010/wordprocessingCanvas" xmlns:cx="http://schemas.microsoft.com/office/drawing/2014/chartex" xmlns:cx1="http://schemas.microsoft.com/office/drawing/2015/9/8/chartex" xmlns:cx2="http://schemas.microsoft.com/office/drawing/2015/10/21/chartex" xmlns:cx3="http://schemas.microsoft.com/office/drawing/2016/5/9/chartex" xmlns:cx4="http://schemas.microsoft.com/office/drawing/2016/5/10/chartex" xmlns:cx5="http://schemas.microsoft.com/office/drawing/2016/5/11/chartex" xmlns:cx6="http://schemas.microsoft.com/office/drawing/2016/5/12/chartex" xmlns:cx7="http://schemas.microsoft.com/office/drawing/2016/5/13/chartex" xmlns:cx8="http://schemas.microsoft.com/office/drawing/2016/5/14/chartex" xmlns:mc="http://schemas.openxmlformats.org/markup-compatibility/2006" xmlns:aink="http://schemas.microsoft.com/office/drawing/2016/ink" xmlns:am3d="http://schemas.microsoft.com/office/drawing/2017/model3d" xmlns:o="urn:schemas-microsoft-com:office:office" xmlns:r="http://schemas.openxmlformats.org/officeDocument/2006/relationships" xmlns:m="http://schemas.openxmlformats.org/officeDocument/2006/math" xmlns:v="urn:schemas-microsoft-com:vml" xmlns:wp14="http://schemas.microsoft.com/office/word/2010/wordprocessingDrawing" xmlns:wp="http://schemas.openxmlformats.org/drawingml/2006/wordprocessingDrawing" xmlns:w10="urn:schemas-microsoft-com:office:word" xmlns:w="http://schemas.openxmlformats.org/wordprocessingml/2006/main" xmlns:w14="http://schemas.microsoft.com/office/word/2010/wordml" xmlns:w15="http://schemas.microsoft.com/office/word/2012/wordml" xmlns:w16cid="http://schemas.microsoft.com/office/word/2016/wordml/cid" xmlns:w16se="http://schemas.microsoft.com/office/word/2015/wordml/symex" xmlns:wpg="http://schemas.microsoft.com/office/word/2010/wordprocessingGroup" xmlns:wpi="http://schemas.microsoft.com/office/word/2010/wordprocessingInk" xmlns:wne="http://schemas.microsoft.com/office/word/2006/wordml" xmlns:wps="http://schemas.microsoft.com/office/word/2010/wordprocessingShape" mc:Ignorable="w14 w15 w16se w16cid wp14">
   <w:sdt>
     <w:sdtPr>
-      <w:id w:val="1775909627"/>
+      <w:id w:val="-353192592"/>
       <w:docPartObj>
         <w:docPartGallery w:val="Page Numbers (Bottom of Page)"/>
         <w:docPartUnique/>
       </w:docPartObj>
     </w:sdtPr>
-    <w:sdtEndPr/>
     <w:sdtContent>
       <w:p>
         <w:pPr>
@@ -6393,7 +6662,65 @@
 </w:ftr>
 </file>
 
+<file path=word/footer2.xml><?xml version="1.0" encoding="utf-8"?>
+<w:ftr xmlns:wpc="http://schemas.microsoft.com/office/word/2010/wordprocessingCanvas" xmlns:cx="http://schemas.microsoft.com/office/drawing/2014/chartex" xmlns:cx1="http://schemas.microsoft.com/office/drawing/2015/9/8/chartex" xmlns:cx2="http://schemas.microsoft.com/office/drawing/2015/10/21/chartex" xmlns:cx3="http://schemas.microsoft.com/office/drawing/2016/5/9/chartex" xmlns:cx4="http://schemas.microsoft.com/office/drawing/2016/5/10/chartex" xmlns:cx5="http://schemas.microsoft.com/office/drawing/2016/5/11/chartex" xmlns:cx6="http://schemas.microsoft.com/office/drawing/2016/5/12/chartex" xmlns:cx7="http://schemas.microsoft.com/office/drawing/2016/5/13/chartex" xmlns:cx8="http://schemas.microsoft.com/office/drawing/2016/5/14/chartex" xmlns:mc="http://schemas.openxmlformats.org/markup-compatibility/2006" xmlns:aink="http://schemas.microsoft.com/office/drawing/2016/ink" xmlns:am3d="http://schemas.microsoft.com/office/drawing/2017/model3d" xmlns:o="urn:schemas-microsoft-com:office:office" xmlns:r="http://schemas.openxmlformats.org/officeDocument/2006/relationships" xmlns:m="http://schemas.openxmlformats.org/officeDocument/2006/math" xmlns:v="urn:schemas-microsoft-com:vml" xmlns:wp14="http://schemas.microsoft.com/office/word/2010/wordprocessingDrawing" xmlns:wp="http://schemas.openxmlformats.org/drawingml/2006/wordprocessingDrawing" xmlns:w10="urn:schemas-microsoft-com:office:word" xmlns:w="http://schemas.openxmlformats.org/wordprocessingml/2006/main" xmlns:w14="http://schemas.microsoft.com/office/word/2010/wordml" xmlns:w15="http://schemas.microsoft.com/office/word/2012/wordml" xmlns:w16cid="http://schemas.microsoft.com/office/word/2016/wordml/cid" xmlns:w16se="http://schemas.microsoft.com/office/word/2015/wordml/symex" xmlns:wpg="http://schemas.microsoft.com/office/word/2010/wordprocessingGroup" xmlns:wpi="http://schemas.microsoft.com/office/word/2010/wordprocessingInk" xmlns:wne="http://schemas.microsoft.com/office/word/2006/wordml" xmlns:wps="http://schemas.microsoft.com/office/word/2010/wordprocessingShape" mc:Ignorable="w14 w15 w16se w16cid wp14">
+  <w:p>
+    <w:pPr>
+      <w:pStyle w:val="Pieddepage"/>
+      <w:jc w:val="right"/>
+    </w:pPr>
+  </w:p>
+  <w:p>
+    <w:pPr>
+      <w:pStyle w:val="Pieddepage"/>
+    </w:pPr>
+  </w:p>
+</w:ftr>
+</file>
+
 <file path=word/footer3.xml><?xml version="1.0" encoding="utf-8"?>
+<w:ftr xmlns:wpc="http://schemas.microsoft.com/office/word/2010/wordprocessingCanvas" xmlns:cx="http://schemas.microsoft.com/office/drawing/2014/chartex" xmlns:cx1="http://schemas.microsoft.com/office/drawing/2015/9/8/chartex" xmlns:cx2="http://schemas.microsoft.com/office/drawing/2015/10/21/chartex" xmlns:cx3="http://schemas.microsoft.com/office/drawing/2016/5/9/chartex" xmlns:cx4="http://schemas.microsoft.com/office/drawing/2016/5/10/chartex" xmlns:cx5="http://schemas.microsoft.com/office/drawing/2016/5/11/chartex" xmlns:cx6="http://schemas.microsoft.com/office/drawing/2016/5/12/chartex" xmlns:cx7="http://schemas.microsoft.com/office/drawing/2016/5/13/chartex" xmlns:cx8="http://schemas.microsoft.com/office/drawing/2016/5/14/chartex" xmlns:mc="http://schemas.openxmlformats.org/markup-compatibility/2006" xmlns:aink="http://schemas.microsoft.com/office/drawing/2016/ink" xmlns:am3d="http://schemas.microsoft.com/office/drawing/2017/model3d" xmlns:o="urn:schemas-microsoft-com:office:office" xmlns:r="http://schemas.openxmlformats.org/officeDocument/2006/relationships" xmlns:m="http://schemas.openxmlformats.org/officeDocument/2006/math" xmlns:v="urn:schemas-microsoft-com:vml" xmlns:wp14="http://schemas.microsoft.com/office/word/2010/wordprocessingDrawing" xmlns:wp="http://schemas.openxmlformats.org/drawingml/2006/wordprocessingDrawing" xmlns:w10="urn:schemas-microsoft-com:office:word" xmlns:w="http://schemas.openxmlformats.org/wordprocessingml/2006/main" xmlns:w14="http://schemas.microsoft.com/office/word/2010/wordml" xmlns:w15="http://schemas.microsoft.com/office/word/2012/wordml" xmlns:w16cid="http://schemas.microsoft.com/office/word/2016/wordml/cid" xmlns:w16se="http://schemas.microsoft.com/office/word/2015/wordml/symex" xmlns:wpg="http://schemas.microsoft.com/office/word/2010/wordprocessingGroup" xmlns:wpi="http://schemas.microsoft.com/office/word/2010/wordprocessingInk" xmlns:wne="http://schemas.microsoft.com/office/word/2006/wordml" xmlns:wps="http://schemas.microsoft.com/office/word/2010/wordprocessingShape" mc:Ignorable="w14 w15 w16se w16cid wp14">
+  <w:sdt>
+    <w:sdtPr>
+      <w:id w:val="-1501115893"/>
+      <w:docPartObj>
+        <w:docPartGallery w:val="Page Numbers (Bottom of Page)"/>
+        <w:docPartUnique/>
+      </w:docPartObj>
+    </w:sdtPr>
+    <w:sdtContent>
+      <w:p>
+        <w:pPr>
+          <w:pStyle w:val="Pieddepage"/>
+          <w:jc w:val="right"/>
+        </w:pPr>
+        <w:r>
+          <w:fldChar w:fldCharType="begin"/>
+        </w:r>
+        <w:r>
+          <w:instrText>PAGE   \* MERGEFORMAT</w:instrText>
+        </w:r>
+        <w:r>
+          <w:fldChar w:fldCharType="separate"/>
+        </w:r>
+        <w:r>
+          <w:t>2</w:t>
+        </w:r>
+        <w:r>
+          <w:fldChar w:fldCharType="end"/>
+        </w:r>
+      </w:p>
+    </w:sdtContent>
+  </w:sdt>
+  <w:p>
+    <w:pPr>
+      <w:pStyle w:val="Pieddepage"/>
+    </w:pPr>
+  </w:p>
+</w:ftr>
+</file>
+
+<file path=word/footer4.xml><?xml version="1.0" encoding="utf-8"?>
 <w:ftr xmlns:wpc="http://schemas.microsoft.com/office/word/2010/wordprocessingCanvas" xmlns:cx="http://schemas.microsoft.com/office/drawing/2014/chartex" xmlns:cx1="http://schemas.microsoft.com/office/drawing/2015/9/8/chartex" xmlns:cx2="http://schemas.microsoft.com/office/drawing/2015/10/21/chartex" xmlns:cx3="http://schemas.microsoft.com/office/drawing/2016/5/9/chartex" xmlns:cx4="http://schemas.microsoft.com/office/drawing/2016/5/10/chartex" xmlns:cx5="http://schemas.microsoft.com/office/drawing/2016/5/11/chartex" xmlns:cx6="http://schemas.microsoft.com/office/drawing/2016/5/12/chartex" xmlns:cx7="http://schemas.microsoft.com/office/drawing/2016/5/13/chartex" xmlns:cx8="http://schemas.microsoft.com/office/drawing/2016/5/14/chartex" xmlns:mc="http://schemas.openxmlformats.org/markup-compatibility/2006" xmlns:aink="http://schemas.microsoft.com/office/drawing/2016/ink" xmlns:am3d="http://schemas.microsoft.com/office/drawing/2017/model3d" xmlns:o="urn:schemas-microsoft-com:office:office" xmlns:r="http://schemas.openxmlformats.org/officeDocument/2006/relationships" xmlns:m="http://schemas.openxmlformats.org/officeDocument/2006/math" xmlns:v="urn:schemas-microsoft-com:vml" xmlns:wp14="http://schemas.microsoft.com/office/word/2010/wordprocessingDrawing" xmlns:wp="http://schemas.openxmlformats.org/drawingml/2006/wordprocessingDrawing" xmlns:w10="urn:schemas-microsoft-com:office:word" xmlns:w="http://schemas.openxmlformats.org/wordprocessingml/2006/main" xmlns:w14="http://schemas.microsoft.com/office/word/2010/wordml" xmlns:w15="http://schemas.microsoft.com/office/word/2012/wordml" xmlns:w16cid="http://schemas.microsoft.com/office/word/2016/wordml/cid" xmlns:w16se="http://schemas.microsoft.com/office/word/2015/wordml/symex" xmlns:wpg="http://schemas.microsoft.com/office/word/2010/wordprocessingGroup" xmlns:wpi="http://schemas.microsoft.com/office/word/2010/wordprocessingInk" xmlns:wne="http://schemas.microsoft.com/office/word/2006/wordml" xmlns:wps="http://schemas.microsoft.com/office/word/2010/wordprocessingShape" mc:Ignorable="w14 w15 w16se w16cid wp14">
   <w:sdt>
     <w:sdtPr>
@@ -7919,7 +8246,7 @@
 </file>
 
 <file path=customXml/itemProps1.xml><?xml version="1.0" encoding="utf-8"?>
-<ds:datastoreItem xmlns:ds="http://schemas.openxmlformats.org/officeDocument/2006/customXml" ds:itemID="{12A496F8-3639-45B0-B99F-3E4F00FC3D89}">
+<ds:datastoreItem xmlns:ds="http://schemas.openxmlformats.org/officeDocument/2006/customXml" ds:itemID="{02957969-F2F3-417B-BDF8-1E83D7009247}">
   <ds:schemaRefs>
     <ds:schemaRef ds:uri="http://schemas.openxmlformats.org/officeDocument/2006/bibliography"/>
   </ds:schemaRefs>

</xml_diff>

<commit_message>
idk man i'm tired and a perfectionist
</commit_message>
<xml_diff>
--- a/Rapport.docx
+++ b/Rapport.docx
@@ -5729,28 +5729,7 @@
         </w:numPr>
       </w:pPr>
       <w:r>
-        <w:t>Complexité Temporelle :</w:t>
-      </w:r>
-      <w:r>
-        <w:t xml:space="preserve"> O(n²) car une première boucle </w:t>
-      </w:r>
-      <w:r>
-        <w:t>parcoure</w:t>
-      </w:r>
-      <w:r>
-        <w:t xml:space="preserve"> le tableau n fois, et</w:t>
-      </w:r>
-      <w:r>
-        <w:t xml:space="preserve"> </w:t>
-      </w:r>
-      <w:r>
-        <w:t>dans cette boucle, une autre boucle par</w:t>
-      </w:r>
-      <w:r>
-        <w:t>c</w:t>
-      </w:r>
-      <w:r>
-        <w:t xml:space="preserve">oure le tableau n fois. </w:t>
+        <w:t xml:space="preserve">Complexité Temporelle : O(n²) car une première boucle parcoure le tableau n fois, et dans cette boucle, une autre boucle parcoure le tableau n fois. </w:t>
       </w:r>
     </w:p>
     <w:p>
@@ -5774,13 +5753,7 @@
         </w:numPr>
       </w:pPr>
       <w:r>
-        <w:t xml:space="preserve">En </w:t>
-      </w:r>
-      <w:r>
-        <w:t>place :</w:t>
-      </w:r>
-      <w:r>
-        <w:t xml:space="preserve"> OUI puisqu'on ne crée pas de nouveau tableau.</w:t>
+        <w:t>En place : OUI puisqu'on ne crée pas de nouveau tableau.</w:t>
       </w:r>
     </w:p>
     <w:p>
@@ -5792,10 +5765,7 @@
         </w:numPr>
       </w:pPr>
       <w:r>
-        <w:t>Stable :</w:t>
-      </w:r>
-      <w:r>
-        <w:t xml:space="preserve"> NON car on vérifie que la valeur à classer (stockée dans </w:t>
+        <w:t xml:space="preserve">Stable : NON car on vérifie que la valeur à classer (stockée dans </w:t>
       </w:r>
       <w:proofErr w:type="spellStart"/>
       <w:r>
@@ -5803,19 +5773,7 @@
       </w:r>
       <w:proofErr w:type="spellEnd"/>
       <w:r>
-        <w:t>) est str</w:t>
-      </w:r>
-      <w:r>
-        <w:t>i</w:t>
-      </w:r>
-      <w:r>
-        <w:t xml:space="preserve">ctement inferieure à la valeur comparée. Au moment </w:t>
-      </w:r>
-      <w:r>
-        <w:t>où</w:t>
-      </w:r>
-      <w:r>
-        <w:t xml:space="preserve"> </w:t>
+        <w:t xml:space="preserve">) est strictement inferieure à la valeur comparée. Au moment où </w:t>
       </w:r>
       <w:proofErr w:type="spellStart"/>
       <w:r>
@@ -5823,13 +5781,7 @@
       </w:r>
       <w:proofErr w:type="spellEnd"/>
       <w:r>
-        <w:t xml:space="preserve"> sera comparé à une valeur identique à </w:t>
-      </w:r>
-      <w:r>
-        <w:t>elle-même</w:t>
-      </w:r>
-      <w:r>
-        <w:t>, la boucle continuera de tourner.</w:t>
+        <w:t xml:space="preserve"> sera comparé à une valeur identique à elle-même, la boucle continuera de tourner.</w:t>
       </w:r>
     </w:p>
     <w:p>
@@ -6178,19 +6130,7 @@
         </w:numPr>
       </w:pPr>
       <w:r>
-        <w:t xml:space="preserve">Complexité </w:t>
-      </w:r>
-      <w:r>
-        <w:t>Temporelle</w:t>
-      </w:r>
-      <w:r>
-        <w:t xml:space="preserve"> </w:t>
-      </w:r>
-      <w:r>
-        <w:t>: O(n*log(n)) ca</w:t>
-      </w:r>
-      <w:r>
-        <w:t xml:space="preserve">r </w:t>
+        <w:t xml:space="preserve">Complexité Temporelle : O(n*log(n)) car </w:t>
       </w:r>
     </w:p>
     <w:p>
@@ -6202,16 +6142,7 @@
         </w:numPr>
       </w:pPr>
       <w:r>
-        <w:t xml:space="preserve">Complexité </w:t>
-      </w:r>
-      <w:r>
-        <w:t>Spatiale</w:t>
-      </w:r>
-      <w:r>
-        <w:t xml:space="preserve"> </w:t>
-      </w:r>
-      <w:r>
-        <w:t>:</w:t>
+        <w:t>Complexité Spatiale :</w:t>
       </w:r>
     </w:p>
     <w:p>
@@ -6223,22 +6154,13 @@
         </w:numPr>
       </w:pPr>
       <w:r>
-        <w:t>En place</w:t>
+        <w:t>En place : OUI</w:t>
       </w:r>
       <w:r>
         <w:t xml:space="preserve"> </w:t>
       </w:r>
       <w:r>
-        <w:t>: OUI</w:t>
-      </w:r>
-      <w:r>
-        <w:t xml:space="preserve"> </w:t>
-      </w:r>
-      <w:r>
-        <w:t>p</w:t>
-      </w:r>
-      <w:r>
-        <w:t>uisqu'on ne crée pas de nouveau tableau.</w:t>
+        <w:t>puisqu'on ne crée pas de nouveau tableau.</w:t>
       </w:r>
     </w:p>
     <w:p>
@@ -6250,13 +6172,7 @@
         </w:numPr>
       </w:pPr>
       <w:r>
-        <w:t>Stable</w:t>
-      </w:r>
-      <w:r>
-        <w:t xml:space="preserve"> </w:t>
-      </w:r>
-      <w:r>
-        <w:t>: NON puisque l'algorithme déplace les éléments vers la bonne position, donc il peut modifier l'ordre des éléments à valeurs égales.</w:t>
+        <w:t>Stable : NON puisque l'algorithme déplace les éléments vers la bonne position, donc il peut modifier l'ordre des éléments à valeurs égales.</w:t>
       </w:r>
     </w:p>
     <w:p>
@@ -6687,10 +6603,7 @@
         <w:t xml:space="preserve">, </w:t>
       </w:r>
       <w:r>
-        <w:t>puisqu'on ne crée pas de nouveau tableau</w:t>
-      </w:r>
-      <w:r>
-        <w:t>.</w:t>
+        <w:t>puisqu'on ne crée pas de nouveau tableau.</w:t>
       </w:r>
     </w:p>
     <w:p>
@@ -6780,7 +6693,7 @@
           <w:rFonts w:ascii="LiberationSerif" w:hAnsi="LiberationSerif" w:cs="LiberationSerif"/>
           <w:szCs w:val="24"/>
         </w:rPr>
-        <w:t> !\</w:t>
+        <w:t> !</w:t>
       </w:r>
       <w:proofErr w:type="gramEnd"/>
       <w:r>
@@ -6788,7 +6701,7 @@
           <w:rFonts w:ascii="LiberationSerif" w:hAnsi="LiberationSerif" w:cs="LiberationSerif"/>
           <w:szCs w:val="24"/>
         </w:rPr>
-        <w:t xml:space="preserve"> </w:t>
+        <w:t xml:space="preserve">\ </w:t>
       </w:r>
       <w:r>
         <w:rPr>
@@ -6804,6 +6717,15 @@
         </w:rPr>
         <w:t xml:space="preserve"> penser à ajouter des captures pour temps min &amp; temps max + moyenne</w:t>
       </w:r>
+      <w:r>
+        <w:rPr>
+          <w:rFonts w:ascii="LiberationSerif" w:hAnsi="LiberationSerif" w:cs="LiberationSerif"/>
+          <w:szCs w:val="24"/>
+        </w:rPr>
+        <w:t xml:space="preserve"> POUR TOUS LES ALGOS</w:t>
+      </w:r>
+      <w:bookmarkStart w:id="13" w:name="_GoBack"/>
+      <w:bookmarkEnd w:id="13"/>
     </w:p>
     <w:p>
       <w:pPr>
@@ -6813,14 +6735,14 @@
           <w:numId w:val="4"/>
         </w:numPr>
       </w:pPr>
-      <w:bookmarkStart w:id="13" w:name="_Toc124450084"/>
+      <w:bookmarkStart w:id="14" w:name="_Toc124450084"/>
       <w:r>
         <w:t>Compar</w:t>
       </w:r>
       <w:r>
         <w:t>aison</w:t>
       </w:r>
-      <w:bookmarkEnd w:id="13"/>
+      <w:bookmarkEnd w:id="14"/>
     </w:p>
     <w:p>
       <w:pPr>
@@ -6830,11 +6752,11 @@
           <w:numId w:val="4"/>
         </w:numPr>
       </w:pPr>
-      <w:bookmarkStart w:id="14" w:name="_Toc124450085"/>
+      <w:bookmarkStart w:id="15" w:name="_Toc124450085"/>
       <w:r>
         <w:t>Ecriture d’un algorithme de tri</w:t>
       </w:r>
-      <w:bookmarkEnd w:id="14"/>
+      <w:bookmarkEnd w:id="15"/>
     </w:p>
     <w:p>
       <w:pPr>
@@ -6856,11 +6778,11 @@
           <w:numId w:val="4"/>
         </w:numPr>
       </w:pPr>
-      <w:bookmarkStart w:id="15" w:name="_Toc124450086"/>
+      <w:bookmarkStart w:id="16" w:name="_Toc124450086"/>
       <w:r>
         <w:t>Contribution individuelle au projet</w:t>
       </w:r>
-      <w:bookmarkEnd w:id="15"/>
+      <w:bookmarkEnd w:id="16"/>
       <w:r>
         <w:t xml:space="preserve"> </w:t>
       </w:r>
@@ -6901,18 +6823,12 @@
         <w:t>.</w:t>
       </w:r>
       <w:r>
-        <w:t xml:space="preserve"> Audran a fait </w:t>
-      </w:r>
-      <w:proofErr w:type="spellStart"/>
-      <w:r>
-        <w:t>la</w:t>
-      </w:r>
-      <w:proofErr w:type="spellEnd"/>
-      <w:r>
-        <w:t xml:space="preserve"> comparaison des algos et j’ai écrit l’algo de tri.</w:t>
-      </w:r>
-      <w:bookmarkStart w:id="16" w:name="_GoBack"/>
-      <w:bookmarkEnd w:id="16"/>
+        <w:t xml:space="preserve"> Audran a fait la comparaison </w:t>
+      </w:r>
+      <w:r>
+        <w:lastRenderedPageBreak/>
+        <w:t>des algos et j’ai écrit l’algo de tri.</w:t>
+      </w:r>
       <w:r>
         <w:t xml:space="preserve"> Nous avons fait </w:t>
       </w:r>
@@ -6935,7 +6851,6 @@
     </w:p>
     <w:p>
       <w:r>
-        <w:lastRenderedPageBreak/>
         <w:tab/>
         <w:t xml:space="preserve">Notre groupe a très bien fonctionné parce que même si on a beaucoup séparé des tâches, on s’est toujours expliqué ce qu’on faisait, on travaillait en même temps, l’un à coté de l’autre pour qu’on soit toujours au courant de ce que faisait l’autre. C’était très appréciable parce qu’on avançait très efficacement. </w:t>
       </w:r>
@@ -8953,7 +8868,7 @@
 </file>
 
 <file path=customXml/itemProps1.xml><?xml version="1.0" encoding="utf-8"?>
-<ds:datastoreItem xmlns:ds="http://schemas.openxmlformats.org/officeDocument/2006/customXml" ds:itemID="{58E067D7-5B54-4F79-8FD0-2142E6D1DF56}">
+<ds:datastoreItem xmlns:ds="http://schemas.openxmlformats.org/officeDocument/2006/customXml" ds:itemID="{9E925422-E65E-4FA9-8619-E6B8867970B4}">
   <ds:schemaRefs>
     <ds:schemaRef ds:uri="http://schemas.openxmlformats.org/officeDocument/2006/bibliography"/>
   </ds:schemaRefs>

</xml_diff>

<commit_message>
Supression algos en double + refractor + ajout automatic_testing
</commit_message>
<xml_diff>
--- a/Rapport.docx
+++ b/Rapport.docx
@@ -4068,23 +4068,33 @@
       <w:bookmarkEnd w:id="3"/>
     </w:p>
     <w:p>
+      <w:pPr>
+        <w:rPr>
+          <w:noProof/>
+        </w:rPr>
+      </w:pPr>
+    </w:p>
+    <w:p>
+      <w:pPr>
+        <w:ind w:firstLine="720"/>
+      </w:pPr>
       <w:r>
         <w:rPr>
           <w:noProof/>
         </w:rPr>
         <w:drawing>
-          <wp:anchor distT="0" distB="0" distL="114300" distR="114300" simplePos="0" relativeHeight="251659264" behindDoc="0" locked="0" layoutInCell="1" allowOverlap="1" wp14:anchorId="204DA5D8" wp14:editId="791B6892">
+          <wp:anchor distT="0" distB="0" distL="114300" distR="114300" simplePos="0" relativeHeight="251704320" behindDoc="0" locked="0" layoutInCell="1" allowOverlap="1" wp14:anchorId="0D311060" wp14:editId="745235CE">
             <wp:simplePos x="0" y="0"/>
             <wp:positionH relativeFrom="margin">
-              <wp:align>center</wp:align>
+              <wp:posOffset>389255</wp:posOffset>
             </wp:positionH>
             <wp:positionV relativeFrom="paragraph">
-              <wp:posOffset>381000</wp:posOffset>
+              <wp:posOffset>658495</wp:posOffset>
             </wp:positionV>
-            <wp:extent cx="6595745" cy="1691005"/>
-            <wp:effectExtent l="0" t="0" r="0" b="4445"/>
+            <wp:extent cx="5715000" cy="1303020"/>
+            <wp:effectExtent l="0" t="0" r="0" b="0"/>
             <wp:wrapTopAndBottom/>
-            <wp:docPr id="33" name="Image 33"/>
+            <wp:docPr id="36" name="Image 36"/>
             <wp:cNvGraphicFramePr>
               <a:graphicFrameLocks xmlns:a="http://schemas.openxmlformats.org/drawingml/2006/main" noChangeAspect="1"/>
             </wp:cNvGraphicFramePr>
@@ -4092,8 +4102,10 @@
               <a:graphicData uri="http://schemas.openxmlformats.org/drawingml/2006/picture">
                 <pic:pic xmlns:pic="http://schemas.openxmlformats.org/drawingml/2006/picture">
                   <pic:nvPicPr>
-                    <pic:cNvPr id="1" name=""/>
-                    <pic:cNvPicPr/>
+                    <pic:cNvPr id="0" name="Picture 1"/>
+                    <pic:cNvPicPr>
+                      <a:picLocks noChangeAspect="1" noChangeArrowheads="1"/>
+                    </pic:cNvPicPr>
                   </pic:nvPicPr>
                   <pic:blipFill rotWithShape="1">
                     <a:blip r:embed="rId10">
@@ -4103,17 +4115,18 @@
                         </a:ext>
                       </a:extLst>
                     </a:blip>
-                    <a:srcRect l="1059" t="9103" r="31746" b="60259"/>
+                    <a:srcRect b="21858"/>
                     <a:stretch/>
                   </pic:blipFill>
                   <pic:spPr bwMode="auto">
                     <a:xfrm>
                       <a:off x="0" y="0"/>
-                      <a:ext cx="6595745" cy="1691005"/>
+                      <a:ext cx="5715000" cy="1303020"/>
                     </a:xfrm>
                     <a:prstGeom prst="rect">
                       <a:avLst/>
                     </a:prstGeom>
+                    <a:noFill/>
                     <a:ln>
                       <a:noFill/>
                     </a:ln>
@@ -4136,16 +4149,105 @@
         </w:drawing>
       </w:r>
       <w:r>
-        <w:t>Voilà ce qu’il se passe quand on trie un tableau de 50 entiers compris entre 1 et 100 :</w:t>
+        <w:t>Grâce à l’</w:t>
+      </w:r>
+      <w:proofErr w:type="spellStart"/>
+      <w:r>
+        <w:t>algoritme</w:t>
+      </w:r>
+      <w:proofErr w:type="spellEnd"/>
+      <w:r>
+        <w:t xml:space="preserve"> </w:t>
+      </w:r>
+      <w:proofErr w:type="spellStart"/>
+      <w:r>
+        <w:t>automatic_testing</w:t>
+      </w:r>
+      <w:proofErr w:type="spellEnd"/>
+      <w:r>
+        <w:t xml:space="preserve"> que nous avons créé, nous pouvons vous montrer</w:t>
+      </w:r>
+      <w:r>
+        <w:t xml:space="preserve"> ce qu’il se passe quand on trie un tableau de 50 entiers compris entre 1 et 100</w:t>
+      </w:r>
+      <w:r>
+        <w:t xml:space="preserve"> à l’aide de </w:t>
+      </w:r>
+      <w:r>
+        <w:t>la fonction</w:t>
+      </w:r>
+      <w:r>
+        <w:t xml:space="preserve"> </w:t>
+      </w:r>
+      <w:proofErr w:type="spellStart"/>
+      <w:r>
+        <w:t>test_tri</w:t>
+      </w:r>
+      <w:proofErr w:type="spellEnd"/>
+      <w:r>
+        <w:t xml:space="preserve"> </w:t>
+      </w:r>
+      <w:r>
+        <w:t>_</w:t>
+      </w:r>
+      <w:proofErr w:type="spellStart"/>
+      <w:r>
+        <w:t>detail</w:t>
+      </w:r>
+      <w:proofErr w:type="spellEnd"/>
+      <w:r>
+        <w:t> :</w:t>
       </w:r>
     </w:p>
     <w:p/>
     <w:p>
-      <w:r>
+      <w:pPr>
+        <w:ind w:firstLine="720"/>
         <w:rPr>
           <w:noProof/>
         </w:rPr>
-        <w:t>Nous avons automatisé la création de tableau de valeurs aléatoires et la vérification : un test effectué avec 100 tableaux de 100 valeurs montre que l’algorithme de vérification retourne bien TRUE à chacune des fois, et donc, que algo_</w:t>
+      </w:pPr>
+      <w:r>
+        <w:rPr>
+          <w:noProof/>
+        </w:rPr>
+        <w:t>Nous avons automatisé la création de tableau de valeurs aléatoires et la vérification</w:t>
+      </w:r>
+      <w:r>
+        <w:rPr>
+          <w:noProof/>
+        </w:rPr>
+        <w:t xml:space="preserve"> dans</w:t>
+      </w:r>
+      <w:r>
+        <w:rPr>
+          <w:noProof/>
+        </w:rPr>
+        <w:t xml:space="preserve"> la fonction</w:t>
+      </w:r>
+      <w:r>
+        <w:rPr>
+          <w:noProof/>
+        </w:rPr>
+        <w:t xml:space="preserve"> test_tri</w:t>
+      </w:r>
+      <w:r>
+        <w:rPr>
+          <w:noProof/>
+        </w:rPr>
+        <w:t xml:space="preserve"> </w:t>
+      </w:r>
+      <w:r>
+        <w:rPr>
+          <w:noProof/>
+        </w:rPr>
+        <w:t>_boucle</w:t>
+      </w:r>
+      <w:r>
+        <w:rPr>
+          <w:noProof/>
+        </w:rPr>
+        <w:t> : un test effectué avec 100 tableaux de 100 valeurs montre que l’algorithme de vérification retourne bien TRUE à chacune des fois, et donc, que algo_</w:t>
       </w:r>
       <w:r>
         <w:rPr>
@@ -4318,6 +4420,7 @@
         <w:ind w:firstLine="720"/>
       </w:pPr>
       <w:r>
+        <w:lastRenderedPageBreak/>
         <w:t xml:space="preserve">Cet algorithme est composé de trois fonctions qui s’appellent entre elles. C’est la fonction </w:t>
       </w:r>
       <w:proofErr w:type="spellStart"/>
@@ -4334,11 +4437,7 @@
       </w:r>
       <w:proofErr w:type="spellEnd"/>
       <w:r>
-        <w:t xml:space="preserve"> avec, en paramètre, le tableau </w:t>
-      </w:r>
-      <w:r>
-        <w:lastRenderedPageBreak/>
-        <w:t xml:space="preserve">à trier, 0 (qui est l’indice minimum) et </w:t>
+        <w:t xml:space="preserve"> avec, en paramètre, le tableau à trier, 0 (qui est l’indice minimum) et </w:t>
       </w:r>
       <w:proofErr w:type="spellStart"/>
       <w:r>
@@ -4522,18 +4621,18 @@
           <w:noProof/>
         </w:rPr>
         <w:drawing>
-          <wp:anchor distT="0" distB="0" distL="114300" distR="114300" simplePos="0" relativeHeight="251660288" behindDoc="0" locked="0" layoutInCell="1" allowOverlap="1" wp14:anchorId="7441DC3C" wp14:editId="56A1F516">
+          <wp:anchor distT="0" distB="0" distL="114300" distR="114300" simplePos="0" relativeHeight="251705344" behindDoc="0" locked="0" layoutInCell="1" allowOverlap="1" wp14:anchorId="468DC4A7" wp14:editId="05EDF158">
             <wp:simplePos x="0" y="0"/>
             <wp:positionH relativeFrom="margin">
               <wp:align>center</wp:align>
             </wp:positionH>
             <wp:positionV relativeFrom="paragraph">
-              <wp:posOffset>316865</wp:posOffset>
+              <wp:posOffset>513080</wp:posOffset>
             </wp:positionV>
-            <wp:extent cx="6627495" cy="1684020"/>
-            <wp:effectExtent l="0" t="0" r="1905" b="0"/>
+            <wp:extent cx="5654530" cy="1394581"/>
+            <wp:effectExtent l="0" t="0" r="3810" b="0"/>
             <wp:wrapTopAndBottom/>
-            <wp:docPr id="34" name="Image 34"/>
+            <wp:docPr id="192" name="Image 192"/>
             <wp:cNvGraphicFramePr>
               <a:graphicFrameLocks xmlns:a="http://schemas.openxmlformats.org/drawingml/2006/main" noChangeAspect="1"/>
             </wp:cNvGraphicFramePr>
@@ -4544,7 +4643,7 @@
                     <pic:cNvPr id="1" name=""/>
                     <pic:cNvPicPr/>
                   </pic:nvPicPr>
-                  <pic:blipFill rotWithShape="1">
+                  <pic:blipFill>
                     <a:blip r:embed="rId11">
                       <a:extLst>
                         <a:ext uri="{28A0092B-C50C-407E-A947-70E740481C1C}">
@@ -4552,41 +4651,55 @@
                         </a:ext>
                       </a:extLst>
                     </a:blip>
-                    <a:srcRect l="1191" t="8869" r="33069" b="61434"/>
-                    <a:stretch/>
+                    <a:stretch>
+                      <a:fillRect/>
+                    </a:stretch>
                   </pic:blipFill>
-                  <pic:spPr bwMode="auto">
+                  <pic:spPr>
                     <a:xfrm>
                       <a:off x="0" y="0"/>
-                      <a:ext cx="6627495" cy="1684020"/>
+                      <a:ext cx="5654530" cy="1394581"/>
                     </a:xfrm>
                     <a:prstGeom prst="rect">
                       <a:avLst/>
                     </a:prstGeom>
-                    <a:ln>
-                      <a:noFill/>
-                    </a:ln>
-                    <a:extLst>
-                      <a:ext uri="{53640926-AAD7-44D8-BBD7-CCE9431645EC}">
-                        <a14:shadowObscured xmlns:a14="http://schemas.microsoft.com/office/drawing/2010/main"/>
-                      </a:ext>
-                    </a:extLst>
                   </pic:spPr>
                 </pic:pic>
               </a:graphicData>
             </a:graphic>
-            <wp14:sizeRelH relativeFrom="margin">
-              <wp14:pctWidth>0</wp14:pctWidth>
-            </wp14:sizeRelH>
-            <wp14:sizeRelV relativeFrom="margin">
-              <wp14:pctHeight>0</wp14:pctHeight>
-            </wp14:sizeRelV>
           </wp:anchor>
         </w:drawing>
       </w:r>
       <w:r>
-        <w:t>Voilà ce qu’il se passe quand on trie un tableau de 50 entiers compris entre 1 et 100 :</w:t>
-      </w:r>
+        <w:t xml:space="preserve"> </w:t>
+      </w:r>
+      <w:r>
+        <w:tab/>
+      </w:r>
+      <w:r>
+        <w:t xml:space="preserve">Voilà ce qu’il se passe quand on trie un tableau de 50 entiers compris entre 1 et 100 à l’aide de notre </w:t>
+      </w:r>
+      <w:r>
+        <w:t>fonction</w:t>
+      </w:r>
+      <w:r>
+        <w:t xml:space="preserve"> </w:t>
+      </w:r>
+      <w:proofErr w:type="spellStart"/>
+      <w:r>
+        <w:t>test_tri</w:t>
+      </w:r>
+      <w:proofErr w:type="spellEnd"/>
+      <w:r>
+        <w:t xml:space="preserve"> </w:t>
+      </w:r>
+      <w:r>
+        <w:t>_unique </w:t>
+      </w:r>
+      <w:r>
+        <w:t>:</w:t>
+      </w:r>
+      <w:bookmarkStart w:id="8" w:name="_Toc124450079"/>
     </w:p>
     <w:p>
       <w:pPr>
@@ -4596,17 +4709,32 @@
       </w:pPr>
     </w:p>
     <w:p>
+      <w:pPr>
+        <w:ind w:firstLine="720"/>
+      </w:pPr>
       <w:r>
         <w:rPr>
           <w:noProof/>
         </w:rPr>
-        <w:t>Nous avons automatisé la création de tableau de valeurs aléatoires et la vérification : un test effectué avec 100 tableaux de 100 valeurs montre que l’algorithme</w:t>
+        <w:t xml:space="preserve">Un </w:t>
       </w:r>
       <w:r>
         <w:rPr>
           <w:noProof/>
         </w:rPr>
-        <w:t xml:space="preserve"> de vérification retourne bien TRUE à chacune des fois, et donc, que algo_y effectue bien un tri par ordre croissant.  </w:t>
+        <w:t>test effectué avec 100 tableaux de 100 valeurs montre que l’algorithme de vérification retourne bien TRUE à chacune des fois, et donc, que algo_</w:t>
+      </w:r>
+      <w:r>
+        <w:rPr>
+          <w:noProof/>
+        </w:rPr>
+        <w:t>y</w:t>
+      </w:r>
+      <w:r>
+        <w:rPr>
+          <w:noProof/>
+        </w:rPr>
+        <w:t xml:space="preserve"> effectue bien un tri par ordre croissant. </w:t>
       </w:r>
     </w:p>
     <w:p>
@@ -4617,7 +4745,6 @@
           <w:numId w:val="4"/>
         </w:numPr>
       </w:pPr>
-      <w:bookmarkStart w:id="8" w:name="_Toc124450079"/>
       <w:r>
         <w:t>Description de la complexité temporelle et spatiale</w:t>
       </w:r>
@@ -4760,11 +4887,11 @@
         <w:t>L’algorithme Z ne respecte la post-condition (trie un tableau par ordre croissant)</w:t>
       </w:r>
       <w:r>
-        <w:t xml:space="preserve">. En réalité, l’algorithme compare deux valeurs voisines dans le tableau (celle d’indice j et celle d’indice j+1) et les inverse si la valeur de tab[j] est plus grande que celle de tab[j+1]. Ainsi, à la fin du premier tour de la </w:t>
+        <w:t xml:space="preserve">. En réalité, l’algorithme compare deux valeurs voisines dans le tableau (celle d’indice j et celle d’indice j+1) et les </w:t>
       </w:r>
       <w:r>
         <w:lastRenderedPageBreak/>
-        <w:t xml:space="preserve">première boucle </w:t>
+        <w:t xml:space="preserve">inverse si la valeur de tab[j] est plus grande que celle de tab[j+1]. Ainsi, à la fin du premier tour de la première boucle </w:t>
       </w:r>
       <w:proofErr w:type="spellStart"/>
       <w:r>
@@ -4921,18 +5048,18 @@
           <w:noProof/>
         </w:rPr>
         <w:drawing>
-          <wp:anchor distT="0" distB="0" distL="114300" distR="114300" simplePos="0" relativeHeight="251661312" behindDoc="0" locked="0" layoutInCell="1" allowOverlap="1" wp14:anchorId="1BB8F1E1" wp14:editId="585485AD">
+          <wp:anchor distT="0" distB="0" distL="114300" distR="114300" simplePos="0" relativeHeight="251706368" behindDoc="0" locked="0" layoutInCell="1" allowOverlap="1" wp14:anchorId="4E54310C" wp14:editId="3DF23B9C">
             <wp:simplePos x="0" y="0"/>
             <wp:positionH relativeFrom="margin">
-              <wp:posOffset>-269240</wp:posOffset>
+              <wp:align>center</wp:align>
             </wp:positionH>
             <wp:positionV relativeFrom="paragraph">
-              <wp:posOffset>422910</wp:posOffset>
+              <wp:posOffset>369570</wp:posOffset>
             </wp:positionV>
-            <wp:extent cx="7018020" cy="1743785"/>
-            <wp:effectExtent l="0" t="0" r="0" b="8890"/>
+            <wp:extent cx="5700254" cy="1257409"/>
+            <wp:effectExtent l="0" t="0" r="0" b="0"/>
             <wp:wrapTopAndBottom/>
-            <wp:docPr id="35" name="Image 35"/>
+            <wp:docPr id="193" name="Image 193"/>
             <wp:cNvGraphicFramePr>
               <a:graphicFrameLocks xmlns:a="http://schemas.openxmlformats.org/drawingml/2006/main" noChangeAspect="1"/>
             </wp:cNvGraphicFramePr>
@@ -4943,7 +5070,7 @@
                     <pic:cNvPr id="1" name=""/>
                     <pic:cNvPicPr/>
                   </pic:nvPicPr>
-                  <pic:blipFill rotWithShape="1">
+                  <pic:blipFill>
                     <a:blip r:embed="rId12">
                       <a:extLst>
                         <a:ext uri="{28A0092B-C50C-407E-A947-70E740481C1C}">
@@ -4951,25 +5078,18 @@
                         </a:ext>
                       </a:extLst>
                     </a:blip>
-                    <a:srcRect l="1190" t="9171" r="33862" b="62139"/>
-                    <a:stretch/>
+                    <a:stretch>
+                      <a:fillRect/>
+                    </a:stretch>
                   </pic:blipFill>
-                  <pic:spPr bwMode="auto">
+                  <pic:spPr>
                     <a:xfrm>
                       <a:off x="0" y="0"/>
-                      <a:ext cx="7018020" cy="1743785"/>
+                      <a:ext cx="5700254" cy="1257409"/>
                     </a:xfrm>
                     <a:prstGeom prst="rect">
                       <a:avLst/>
                     </a:prstGeom>
-                    <a:ln>
-                      <a:noFill/>
-                    </a:ln>
-                    <a:extLst>
-                      <a:ext uri="{53640926-AAD7-44D8-BBD7-CCE9431645EC}">
-                        <a14:shadowObscured xmlns:a14="http://schemas.microsoft.com/office/drawing/2010/main"/>
-                      </a:ext>
-                    </a:extLst>
                   </pic:spPr>
                 </pic:pic>
               </a:graphicData>
@@ -4992,24 +5112,27 @@
     <w:p>
       <w:pPr>
         <w:ind w:firstLine="720"/>
-      </w:pPr>
-      <w:r>
         <w:rPr>
           <w:noProof/>
         </w:rPr>
-        <w:t xml:space="preserve">Nous avons automatisé la création de tableau de valeurs aléatoires et la vérification : </w:t>
-      </w:r>
+      </w:pPr>
       <w:r>
         <w:rPr>
           <w:noProof/>
         </w:rPr>
-        <w:t>un test effectué avec 100 tableaux de 100 valeurs montre que l’algorithme effectue bien un tri des valeurs du tableau, et, notamment, les valeurs les plus élevés du tableau se retrouvent bien à la fin, à la place où elles devraient être.</w:t>
+        <w:t>Nous voyons ainsi que l</w:t>
       </w:r>
       <w:r>
         <w:rPr>
           <w:noProof/>
         </w:rPr>
-        <w:t xml:space="preserve"> Cependant, plus on se rapproche de l’indice 0, plus des erreurs de trie se glissent dans le tableau, du fait du comportement </w:t>
+        <w:t>’algorithme effectue bien un tri des valeurs du tableau, et, notamment, les valeurs les plus élevés du tableau se retrouvent bien à la fin, à la place où elles devraient être.</w:t>
+      </w:r>
+      <w:r>
+        <w:rPr>
+          <w:noProof/>
+        </w:rPr>
+        <w:t xml:space="preserve"> Cependant, plus on se rapproche de l’indice 0, plus des erreurs de tri se glissent dans le tableau, du fait du comportement </w:t>
       </w:r>
       <w:r>
         <w:rPr>
@@ -5028,6 +5151,85 @@
           <w:noProof/>
         </w:rPr>
         <w:t xml:space="preserve"> </w:t>
+      </w:r>
+    </w:p>
+    <w:p>
+      <w:pPr>
+        <w:ind w:firstLine="720"/>
+      </w:pPr>
+      <w:r>
+        <w:rPr>
+          <w:noProof/>
+        </w:rPr>
+        <w:t xml:space="preserve">Ce problème surviendra bien chaque fois qu’un tableau non trié sera fourni à algo_z : notre </w:t>
+      </w:r>
+      <w:r>
+        <w:rPr>
+          <w:noProof/>
+        </w:rPr>
+        <w:t>fonction</w:t>
+      </w:r>
+      <w:bookmarkStart w:id="12" w:name="_GoBack"/>
+      <w:bookmarkEnd w:id="12"/>
+      <w:r>
+        <w:rPr>
+          <w:noProof/>
+        </w:rPr>
+        <w:t xml:space="preserve"> </w:t>
+      </w:r>
+      <w:r>
+        <w:rPr>
+          <w:noProof/>
+        </w:rPr>
+        <w:t>test_tri</w:t>
+      </w:r>
+      <w:r>
+        <w:rPr>
+          <w:noProof/>
+        </w:rPr>
+        <w:t xml:space="preserve"> </w:t>
+      </w:r>
+      <w:r>
+        <w:rPr>
+          <w:noProof/>
+        </w:rPr>
+        <w:t>_boucle </w:t>
+      </w:r>
+      <w:r>
+        <w:rPr>
+          <w:noProof/>
+        </w:rPr>
+        <w:t xml:space="preserve">a en effet </w:t>
+      </w:r>
+      <w:r>
+        <w:rPr>
+          <w:noProof/>
+        </w:rPr>
+        <w:t>retourné</w:t>
+      </w:r>
+      <w:r>
+        <w:rPr>
+          <w:noProof/>
+        </w:rPr>
+        <w:t xml:space="preserve"> </w:t>
+      </w:r>
+      <w:r>
+        <w:rPr>
+          <w:noProof/>
+        </w:rPr>
+        <w:t>faux</w:t>
+      </w:r>
+      <w:r>
+        <w:rPr>
+          <w:noProof/>
+        </w:rPr>
+        <w:t xml:space="preserve"> dès le premier tableau</w:t>
+      </w:r>
+      <w:r>
+        <w:rPr>
+          <w:noProof/>
+        </w:rPr>
+        <w:t xml:space="preserve">, et a continué à le faire jusqu’au dernier tableau. </w:t>
       </w:r>
     </w:p>
     <w:p>
@@ -5038,11 +5240,11 @@
           <w:numId w:val="4"/>
         </w:numPr>
       </w:pPr>
-      <w:bookmarkStart w:id="12" w:name="_Toc124450083"/>
+      <w:bookmarkStart w:id="13" w:name="_Toc124450083"/>
       <w:r>
         <w:t>Description de la complexité temporelle et spatiale</w:t>
       </w:r>
-      <w:bookmarkEnd w:id="12"/>
+      <w:bookmarkEnd w:id="13"/>
     </w:p>
     <w:p>
       <w:pPr>
@@ -5241,14 +5443,14 @@
           <w:numId w:val="4"/>
         </w:numPr>
       </w:pPr>
-      <w:bookmarkStart w:id="13" w:name="_Toc124450084"/>
+      <w:bookmarkStart w:id="14" w:name="_Toc124450084"/>
       <w:r>
         <w:t>Compar</w:t>
       </w:r>
       <w:r>
         <w:t>aison</w:t>
       </w:r>
-      <w:bookmarkEnd w:id="13"/>
+      <w:bookmarkEnd w:id="14"/>
     </w:p>
     <w:p/>
     <w:p>
@@ -5256,25 +5458,7 @@
         <w:ind w:firstLine="360"/>
       </w:pPr>
       <w:r>
-        <w:t>Nous avons réalisé différents tests sur les algorithmes</w:t>
-      </w:r>
-      <w:r>
-        <w:t xml:space="preserve"> en </w:t>
-      </w:r>
-      <w:r>
-        <w:t>leur pass</w:t>
-      </w:r>
-      <w:r>
-        <w:t>ant</w:t>
-      </w:r>
-      <w:r>
-        <w:t xml:space="preserve"> des tableaux de façon successive de i </w:t>
-      </w:r>
-      <w:r>
-        <w:t xml:space="preserve">* </w:t>
-      </w:r>
-      <w:r>
-        <w:t xml:space="preserve">100 valeurs avec i allant de 0 à 100. </w:t>
+        <w:t xml:space="preserve">Nous avons réalisé différents tests sur les algorithmes en leur passant des tableaux de façon successive de i * 100 valeurs avec i allant de 0 à 100. </w:t>
       </w:r>
     </w:p>
     <w:p>
@@ -5282,22 +5466,7 @@
         <w:ind w:firstLine="360"/>
       </w:pPr>
       <w:r>
-        <w:t>La fonction crée donc</w:t>
-      </w:r>
-      <w:r>
-        <w:t xml:space="preserve"> </w:t>
-      </w:r>
-      <w:r>
-        <w:t>des tableaux de plus en plus conséquents</w:t>
-      </w:r>
-      <w:r>
-        <w:t xml:space="preserve">. Ceux-ci </w:t>
-      </w:r>
-      <w:r>
-        <w:t>peuvent</w:t>
-      </w:r>
-      <w:r>
-        <w:t xml:space="preserve"> être trié de façon aléatoire, croissant ou décroissant. Dans le cas de l’aléatoire, les valeurs sont sélectionnées dans l’intervalle [-1 000 ; 1 000] pour avoir un jeu de valeur assez large pour l’analyse de trie des algorithmes.</w:t>
+        <w:t>La fonction crée donc des tableaux de plus en plus conséquents. Ceux-ci peuvent être trié de façon aléatoire, croissant ou décroissant. Dans le cas de l’aléatoire, les valeurs sont sélectionnées dans l’intervalle [-1 000 ; 1 000] pour avoir un jeu de valeur assez large pour l’analyse de trie des algorithmes.</w:t>
       </w:r>
     </w:p>
     <w:p>
@@ -6372,13 +6541,7 @@
         </mc:AlternateContent>
       </w:r>
       <w:r>
-        <w:t xml:space="preserve">Nous pouvons constater que l’algorithme Z est le moins performant. C’est celui qui mets le plus de temps à trier un tableau, </w:t>
-      </w:r>
-      <w:r>
-        <w:t>quel que</w:t>
-      </w:r>
-      <w:r>
-        <w:t xml:space="preserve"> soit sa taille ou le tri de départ de celui-ci. Il lui faudra 14s pour faire le tri d’un tableau aléatoire de 10 000 valeurs. Il est toutefois plus rapide si le tableau est trié dans l’ordre croissant ou décroissant. Dans ce cas, le temps d’exécution est divisé par deux. Son temps d’exécution reste linéaire. </w:t>
+        <w:t xml:space="preserve">Nous pouvons constater que l’algorithme Z est le moins performant. C’est celui qui mets le plus de temps à trier un tableau, quel que soit sa taille ou le tri de départ de celui-ci. Il lui faudra 14s pour faire le tri d’un tableau aléatoire de 10 000 valeurs. Il est toutefois plus rapide si le tableau est trié dans l’ordre croissant ou décroissant. Dans ce cas, le temps d’exécution est divisé par deux. Son temps d’exécution reste linéaire. </w:t>
       </w:r>
     </w:p>
     <w:p>
@@ -6937,13 +7100,7 @@
         <w:ind w:firstLine="720"/>
       </w:pPr>
       <w:r>
-        <w:t xml:space="preserve">L’algorithme Y est beaucoup plus performant </w:t>
-      </w:r>
-      <w:r>
-        <w:t>quel que</w:t>
-      </w:r>
-      <w:r>
-        <w:t xml:space="preserve"> soit le cas de figure. Il ne mettra environ que 3,5s pour le tri le plus extrême. Cela est rendu possible grâce à son fonctionnement récursif. Si le tableau est déjà trié (dans l’ordre croissant ou décroissant), alors l’exécution est extrêmement rapide avec une exécution de l’ordre du millième de secondes sur nos </w:t>
+        <w:t xml:space="preserve">L’algorithme Y est beaucoup plus performant quel que soit le cas de figure. Il ne mettra environ que 3,5s pour le tri le plus extrême. Cela est rendu possible grâce à son fonctionnement récursif. Si le tableau est déjà trié (dans l’ordre croissant ou décroissant), alors l’exécution est extrêmement rapide avec une exécution de l’ordre du millième de secondes sur nos </w:t>
       </w:r>
       <w:r>
         <w:t>tests</w:t>
@@ -6965,12 +7122,12 @@
           <w:numId w:val="4"/>
         </w:numPr>
       </w:pPr>
-      <w:bookmarkStart w:id="14" w:name="_Toc124450085"/>
+      <w:bookmarkStart w:id="15" w:name="_Toc124450085"/>
       <w:r>
         <w:lastRenderedPageBreak/>
         <w:t>Ecriture d’un algorithme de tri</w:t>
       </w:r>
-      <w:bookmarkEnd w:id="14"/>
+      <w:bookmarkEnd w:id="15"/>
     </w:p>
     <w:p/>
     <w:p>
@@ -7584,11 +7741,11 @@
           <w:numId w:val="4"/>
         </w:numPr>
       </w:pPr>
-      <w:bookmarkStart w:id="15" w:name="_Toc124450086"/>
+      <w:bookmarkStart w:id="16" w:name="_Toc124450086"/>
       <w:r>
         <w:t>Contribution individuelle au projet</w:t>
       </w:r>
-      <w:bookmarkEnd w:id="15"/>
+      <w:bookmarkEnd w:id="16"/>
       <w:r>
         <w:t xml:space="preserve"> </w:t>
       </w:r>
@@ -7619,6 +7776,18 @@
         <w:t xml:space="preserve"> </w:t>
       </w:r>
       <w:r>
+        <w:t xml:space="preserve">+ </w:t>
+      </w:r>
+      <w:r>
+        <w:rPr>
+          <w:noProof/>
+        </w:rPr>
+        <w:t>automatic_testing</w:t>
+      </w:r>
+      <w:r>
+        <w:t xml:space="preserve"> </w:t>
+      </w:r>
+      <w:r>
         <w:t>et Audran a fait description algo X + les courbes</w:t>
       </w:r>
       <w:r>
@@ -7770,8 +7939,6 @@
       <w:r>
         <w:t xml:space="preserve"> très efficacement. </w:t>
       </w:r>
-      <w:bookmarkStart w:id="16" w:name="_GoBack"/>
-      <w:bookmarkEnd w:id="16"/>
     </w:p>
     <w:sectPr>
       <w:footerReference w:type="first" r:id="rId33"/>
@@ -9127,7 +9294,7 @@
   <w:style w:type="paragraph" w:default="1" w:styleId="Normal">
     <w:name w:val="Normal"/>
     <w:qFormat/>
-    <w:rsid w:val="00F02BB5"/>
+    <w:rsid w:val="009C1A82"/>
     <w:pPr>
       <w:spacing w:line="240" w:lineRule="auto"/>
       <w:jc w:val="both"/>
@@ -9762,7 +9929,7 @@
 </file>
 
 <file path=customXml/itemProps1.xml><?xml version="1.0" encoding="utf-8"?>
-<ds:datastoreItem xmlns:ds="http://schemas.openxmlformats.org/officeDocument/2006/customXml" ds:itemID="{4A00281A-BE4F-4E00-926B-3C1888EAFDC3}">
+<ds:datastoreItem xmlns:ds="http://schemas.openxmlformats.org/officeDocument/2006/customXml" ds:itemID="{9AAE72FE-A947-44C2-B446-A7F933D99222}">
   <ds:schemaRefs>
     <ds:schemaRef ds:uri="http://schemas.openxmlformats.org/officeDocument/2006/bibliography"/>
   </ds:schemaRefs>

</xml_diff>